<commit_message>
Last files updates, changes in documentation
</commit_message>
<xml_diff>
--- a/spovm/archiver-CW/Course work files/3 ФУНКЦИОНАЛЬНОЕ ПРОЕКТИРОВАНИЕ.docx
+++ b/spovm/archiver-CW/Course work files/3 ФУНКЦИОНАЛЬНОЕ ПРОЕКТИРОВАНИЕ.docx
@@ -7,8 +7,17 @@
         <w:pStyle w:val="1"/>
         <w:spacing w:before="0" w:line="240" w:lineRule="auto"/>
         <w:ind w:firstLine="708"/>
+        <w:rPr>
+          <w:rFonts w:cs="Times New Roman"/>
+          <w:szCs w:val="28"/>
+        </w:rPr>
       </w:pPr>
+      <w:bookmarkStart w:id="0" w:name="_GoBack"/>
       <w:r>
+        <w:rPr>
+          <w:rFonts w:cs="Times New Roman"/>
+          <w:szCs w:val="28"/>
+        </w:rPr>
         <w:t>3 ФУНКЦИОНАЛЬНОЕ ПРОЕКТИРОВАНИЕ</w:t>
       </w:r>
     </w:p>
@@ -106,11 +115,23 @@
         <w:pStyle w:val="2"/>
         <w:spacing w:before="0" w:line="240" w:lineRule="auto"/>
         <w:ind w:firstLine="708"/>
+        <w:rPr>
+          <w:rFonts w:cs="Times New Roman"/>
+          <w:szCs w:val="28"/>
+        </w:rPr>
       </w:pPr>
       <w:r>
+        <w:rPr>
+          <w:rFonts w:cs="Times New Roman"/>
+          <w:szCs w:val="28"/>
+        </w:rPr>
         <w:t xml:space="preserve">3.1 </w:t>
       </w:r>
       <w:r>
+        <w:rPr>
+          <w:rFonts w:cs="Times New Roman"/>
+          <w:szCs w:val="28"/>
+        </w:rPr>
         <w:t>Описание функционирования программы</w:t>
       </w:r>
     </w:p>
@@ -589,15 +610,7 @@
           <w:sz w:val="28"/>
           <w:szCs w:val="28"/>
         </w:rPr>
-        <w:t xml:space="preserve">8) </w:t>
-      </w:r>
-      <w:r>
-        <w:rPr>
-          <w:rFonts w:cs="Times New Roman"/>
-          <w:sz w:val="28"/>
-          <w:szCs w:val="28"/>
-        </w:rPr>
-        <w:t xml:space="preserve">Далее программа </w:t>
+        <w:t xml:space="preserve">8) Далее программа </w:t>
       </w:r>
       <w:r>
         <w:rPr>
@@ -623,8 +636,6 @@
         </w:rPr>
         <w:t>у</w:t>
       </w:r>
-      <w:bookmarkStart w:id="0" w:name="_GoBack"/>
-      <w:bookmarkEnd w:id="0"/>
       <w:r>
         <w:rPr>
           <w:rFonts w:cs="Times New Roman"/>
@@ -730,31 +741,31 @@
         <w:jc w:val="center"/>
         <w:rPr>
           <w:rFonts w:cs="Times New Roman"/>
-          <w:sz w:val="24"/>
-          <w:szCs w:val="24"/>
+          <w:sz w:val="28"/>
+          <w:szCs w:val="28"/>
         </w:rPr>
       </w:pPr>
       <w:r>
         <w:rPr>
           <w:rFonts w:cs="Times New Roman"/>
-          <w:sz w:val="24"/>
-          <w:szCs w:val="24"/>
+          <w:sz w:val="28"/>
+          <w:szCs w:val="28"/>
         </w:rPr>
         <w:t>Рисунок 3.1</w:t>
       </w:r>
       <w:r>
         <w:rPr>
           <w:rFonts w:cs="Times New Roman"/>
-          <w:sz w:val="24"/>
-          <w:szCs w:val="24"/>
+          <w:sz w:val="28"/>
+          <w:szCs w:val="28"/>
         </w:rPr>
         <w:t>.1</w:t>
       </w:r>
       <w:r>
         <w:rPr>
           <w:rFonts w:cs="Times New Roman"/>
-          <w:sz w:val="24"/>
-          <w:szCs w:val="24"/>
+          <w:sz w:val="28"/>
+          <w:szCs w:val="28"/>
         </w:rPr>
         <w:t xml:space="preserve"> –  Логика архивации файла</w:t>
       </w:r>
@@ -806,7 +817,7 @@
             <v:path o:extrusionok="f" gradientshapeok="t" o:connecttype="rect"/>
             <o:lock v:ext="edit" aspectratio="t"/>
           </v:shapetype>
-          <v:shape id="_x0000_i1026" type="#_x0000_t75" style="width:221.25pt;height:56.25pt">
+          <v:shape id="_x0000_i1025" type="#_x0000_t75" style="width:221.25pt;height:56.25pt">
             <v:imagedata r:id="rId9" o:title="алгоритм разархивации рисунок"/>
           </v:shape>
         </w:pict>
@@ -829,31 +840,31 @@
         <w:jc w:val="center"/>
         <w:rPr>
           <w:rFonts w:cs="Times New Roman"/>
-          <w:sz w:val="24"/>
-          <w:szCs w:val="24"/>
+          <w:sz w:val="28"/>
+          <w:szCs w:val="28"/>
         </w:rPr>
       </w:pPr>
       <w:r>
         <w:rPr>
           <w:rFonts w:cs="Times New Roman"/>
-          <w:sz w:val="24"/>
-          <w:szCs w:val="24"/>
+          <w:sz w:val="28"/>
+          <w:szCs w:val="28"/>
         </w:rPr>
         <w:t>Рисунок 3.</w:t>
       </w:r>
       <w:r>
         <w:rPr>
           <w:rFonts w:cs="Times New Roman"/>
-          <w:sz w:val="24"/>
-          <w:szCs w:val="24"/>
+          <w:sz w:val="28"/>
+          <w:szCs w:val="28"/>
         </w:rPr>
         <w:t>1.</w:t>
       </w:r>
       <w:r>
         <w:rPr>
           <w:rFonts w:cs="Times New Roman"/>
-          <w:sz w:val="24"/>
-          <w:szCs w:val="24"/>
+          <w:sz w:val="28"/>
+          <w:szCs w:val="28"/>
         </w:rPr>
         <w:t>2 – Логика разархивации файла</w:t>
       </w:r>
@@ -864,8 +875,8 @@
         <w:jc w:val="center"/>
         <w:rPr>
           <w:rFonts w:cs="Times New Roman"/>
-          <w:sz w:val="24"/>
-          <w:szCs w:val="24"/>
+          <w:sz w:val="28"/>
+          <w:szCs w:val="28"/>
         </w:rPr>
       </w:pPr>
     </w:p>
@@ -873,8 +884,16 @@
       <w:pPr>
         <w:pStyle w:val="2"/>
         <w:spacing w:before="0" w:line="240" w:lineRule="auto"/>
+        <w:rPr>
+          <w:rFonts w:cs="Times New Roman"/>
+          <w:szCs w:val="28"/>
+        </w:rPr>
       </w:pPr>
       <w:r>
+        <w:rPr>
+          <w:rFonts w:cs="Times New Roman"/>
+          <w:szCs w:val="28"/>
+        </w:rPr>
         <w:tab/>
         <w:t>3.2 Описание структуры взаимодействия внутри приложения</w:t>
       </w:r>
@@ -903,24 +922,46 @@
       <w:pPr>
         <w:pStyle w:val="3"/>
         <w:spacing w:before="0" w:line="240" w:lineRule="auto"/>
+        <w:rPr>
+          <w:rFonts w:cs="Times New Roman"/>
+          <w:szCs w:val="28"/>
+        </w:rPr>
       </w:pPr>
       <w:r>
+        <w:rPr>
+          <w:rFonts w:cs="Times New Roman"/>
+          <w:szCs w:val="28"/>
+        </w:rPr>
         <w:tab/>
-      </w:r>
-      <w:r>
         <w:t xml:space="preserve">3.2.1 </w:t>
       </w:r>
       <w:r>
+        <w:rPr>
+          <w:rFonts w:cs="Times New Roman"/>
+          <w:szCs w:val="28"/>
+        </w:rPr>
         <w:t>Шаблонный к</w:t>
       </w:r>
       <w:r>
+        <w:rPr>
+          <w:rFonts w:cs="Times New Roman"/>
+          <w:szCs w:val="28"/>
+        </w:rPr>
         <w:t>ласс</w:t>
       </w:r>
       <w:r>
+        <w:rPr>
+          <w:rFonts w:cs="Times New Roman"/>
+          <w:szCs w:val="28"/>
+        </w:rPr>
         <w:t xml:space="preserve"> </w:t>
       </w:r>
       <w:proofErr w:type="spellStart"/>
       <w:r>
+        <w:rPr>
+          <w:rFonts w:cs="Times New Roman"/>
+          <w:szCs w:val="28"/>
+        </w:rPr>
         <w:t>Node</w:t>
       </w:r>
       <w:proofErr w:type="spellEnd"/>
@@ -962,13 +1003,6 @@
           <w:szCs w:val="28"/>
         </w:rPr>
         <w:tab/>
-      </w:r>
-      <w:r>
-        <w:rPr>
-          <w:rFonts w:cs="Times New Roman"/>
-          <w:sz w:val="28"/>
-          <w:szCs w:val="28"/>
-        </w:rPr>
         <w:t>Данный класс является узлом структуры</w:t>
       </w:r>
       <w:r>
@@ -977,15 +1011,7 @@
           <w:sz w:val="28"/>
           <w:szCs w:val="28"/>
         </w:rPr>
-        <w:t xml:space="preserve"> </w:t>
-      </w:r>
-      <w:r>
-        <w:rPr>
-          <w:rFonts w:cs="Times New Roman"/>
-          <w:sz w:val="28"/>
-          <w:szCs w:val="28"/>
-        </w:rPr>
-        <w:t>данных</w:t>
+        <w:t xml:space="preserve"> данных</w:t>
       </w:r>
       <w:r>
         <w:rPr>
@@ -1037,15 +1063,7 @@
           <w:sz w:val="28"/>
           <w:szCs w:val="28"/>
         </w:rPr>
-        <w:t xml:space="preserve"> </w:t>
-      </w:r>
-      <w:r>
-        <w:rPr>
-          <w:rFonts w:cs="Times New Roman"/>
-          <w:sz w:val="28"/>
-          <w:szCs w:val="28"/>
-        </w:rPr>
-        <w:t xml:space="preserve">и </w:t>
+        <w:t xml:space="preserve"> и </w:t>
       </w:r>
       <w:r>
         <w:rPr>
@@ -1062,15 +1080,7 @@
           <w:sz w:val="28"/>
           <w:szCs w:val="28"/>
         </w:rPr>
-        <w:t xml:space="preserve">, </w:t>
-      </w:r>
-      <w:r>
-        <w:rPr>
-          <w:rFonts w:cs="Times New Roman"/>
-          <w:sz w:val="28"/>
-          <w:szCs w:val="28"/>
-        </w:rPr>
-        <w:t xml:space="preserve">где </w:t>
+        <w:t xml:space="preserve">, где </w:t>
       </w:r>
       <w:r>
         <w:rPr>
@@ -1087,31 +1097,7 @@
           <w:sz w:val="28"/>
           <w:szCs w:val="28"/>
         </w:rPr>
-        <w:t xml:space="preserve"> </w:t>
-      </w:r>
-      <w:r>
-        <w:rPr>
-          <w:rFonts w:cs="Times New Roman"/>
-          <w:sz w:val="28"/>
-          <w:szCs w:val="28"/>
-        </w:rPr>
-        <w:t>–</w:t>
-      </w:r>
-      <w:r>
-        <w:rPr>
-          <w:rFonts w:cs="Times New Roman"/>
-          <w:sz w:val="28"/>
-          <w:szCs w:val="28"/>
-        </w:rPr>
-        <w:t xml:space="preserve"> </w:t>
-      </w:r>
-      <w:r>
-        <w:rPr>
-          <w:rFonts w:cs="Times New Roman"/>
-          <w:sz w:val="28"/>
-          <w:szCs w:val="28"/>
-        </w:rPr>
-        <w:t xml:space="preserve">тип, значение которого будет использовано для сортировки дерева, а </w:t>
+        <w:t xml:space="preserve"> – тип, значение которого будет использовано для сортировки дерева, а </w:t>
       </w:r>
       <w:r>
         <w:rPr>
@@ -1128,39 +1114,7 @@
           <w:sz w:val="28"/>
           <w:szCs w:val="28"/>
         </w:rPr>
-        <w:t xml:space="preserve"> </w:t>
-      </w:r>
-      <w:r>
-        <w:rPr>
-          <w:rFonts w:cs="Times New Roman"/>
-          <w:sz w:val="28"/>
-          <w:szCs w:val="28"/>
-        </w:rPr>
-        <w:t>–</w:t>
-      </w:r>
-      <w:r>
-        <w:rPr>
-          <w:rFonts w:cs="Times New Roman"/>
-          <w:sz w:val="28"/>
-          <w:szCs w:val="28"/>
-        </w:rPr>
-        <w:t xml:space="preserve"> </w:t>
-      </w:r>
-      <w:r>
-        <w:rPr>
-          <w:rFonts w:cs="Times New Roman"/>
-          <w:sz w:val="28"/>
-          <w:szCs w:val="28"/>
-        </w:rPr>
-        <w:t>тип поля, которое будет иметь значение только в листах дерева (лист не имеет наследников и в нем определено значение поля</w:t>
-      </w:r>
-      <w:r>
-        <w:rPr>
-          <w:rFonts w:cs="Times New Roman"/>
-          <w:sz w:val="28"/>
-          <w:szCs w:val="28"/>
-        </w:rPr>
-        <w:t xml:space="preserve"> </w:t>
+        <w:t xml:space="preserve"> – тип поля, которое будет иметь значение только в листах дерева (лист не имеет наследников и в нем определено значение поля </w:t>
       </w:r>
       <w:r>
         <w:rPr>
@@ -1202,21 +1156,37 @@
     <w:p>
       <w:pPr>
         <w:pStyle w:val="af0"/>
+        <w:rPr>
+          <w:rFonts w:cs="Times New Roman"/>
+          <w:szCs w:val="28"/>
+        </w:rPr>
       </w:pPr>
       <w:r>
+        <w:rPr>
+          <w:rFonts w:cs="Times New Roman"/>
+          <w:szCs w:val="28"/>
+        </w:rPr>
         <w:t>Таблица 3.</w:t>
       </w:r>
       <w:r>
         <w:rPr>
+          <w:rFonts w:cs="Times New Roman"/>
+          <w:szCs w:val="28"/>
           <w:lang w:val="en-US"/>
         </w:rPr>
         <w:t>2.</w:t>
       </w:r>
       <w:r>
+        <w:rPr>
+          <w:rFonts w:cs="Times New Roman"/>
+          <w:szCs w:val="28"/>
+        </w:rPr>
         <w:t xml:space="preserve">1 – Шаблонный класс </w:t>
       </w:r>
       <w:r>
         <w:rPr>
+          <w:rFonts w:cs="Times New Roman"/>
+          <w:szCs w:val="28"/>
           <w:lang w:val="en-US"/>
         </w:rPr>
         <w:t>Node</w:t>
@@ -1857,47 +1827,7 @@
                 <w:sz w:val="28"/>
                 <w:szCs w:val="28"/>
               </w:rPr>
-              <w:t xml:space="preserve">повторений байта в файле, а в узле </w:t>
-            </w:r>
-            <w:r>
-              <w:rPr>
-                <w:rFonts w:cs="Times New Roman"/>
-                <w:sz w:val="28"/>
-                <w:szCs w:val="28"/>
-              </w:rPr>
-              <w:t xml:space="preserve"> </w:t>
-            </w:r>
-            <w:r>
-              <w:rPr>
-                <w:rFonts w:cs="Times New Roman"/>
-                <w:sz w:val="28"/>
-                <w:szCs w:val="28"/>
-              </w:rPr>
-              <w:t xml:space="preserve">является </w:t>
-            </w:r>
-            <w:r>
-              <w:rPr>
-                <w:rFonts w:cs="Times New Roman"/>
-                <w:sz w:val="28"/>
-                <w:szCs w:val="28"/>
-              </w:rPr>
-              <w:t>суммой</w:t>
-            </w:r>
-            <w:r>
-              <w:rPr>
-                <w:rFonts w:cs="Times New Roman"/>
-                <w:sz w:val="28"/>
-                <w:szCs w:val="28"/>
-              </w:rPr>
-              <w:t xml:space="preserve"> </w:t>
-            </w:r>
-            <w:r>
-              <w:rPr>
-                <w:rFonts w:cs="Times New Roman"/>
-                <w:sz w:val="28"/>
-                <w:szCs w:val="28"/>
-              </w:rPr>
-              <w:t>значений этого поля в наследниках</w:t>
+              <w:t>повторений байта в файле, а в узле  является суммой значений этого поля в наследниках</w:t>
             </w:r>
           </w:p>
         </w:tc>
@@ -2030,8 +1960,18 @@
                 <w:rFonts w:cs="Times New Roman"/>
                 <w:sz w:val="28"/>
                 <w:szCs w:val="28"/>
-              </w:rPr>
-            </w:pPr>
+                <w:lang w:val="en-US"/>
+              </w:rPr>
+            </w:pPr>
+            <w:r>
+              <w:rPr>
+                <w:rFonts w:cs="Times New Roman"/>
+                <w:sz w:val="28"/>
+                <w:szCs w:val="28"/>
+                <w:lang w:val="en-US"/>
+              </w:rPr>
+              <w:t>value</w:t>
+            </w:r>
           </w:p>
         </w:tc>
         <w:tc>
@@ -2047,8 +1987,18 @@
                 <w:rFonts w:cs="Times New Roman"/>
                 <w:sz w:val="28"/>
                 <w:szCs w:val="28"/>
-              </w:rPr>
-            </w:pPr>
+                <w:lang w:val="en-US"/>
+              </w:rPr>
+            </w:pPr>
+            <w:r>
+              <w:rPr>
+                <w:rFonts w:cs="Times New Roman"/>
+                <w:sz w:val="28"/>
+                <w:szCs w:val="28"/>
+                <w:lang w:val="en-US"/>
+              </w:rPr>
+              <w:t>N</w:t>
+            </w:r>
           </w:p>
         </w:tc>
         <w:tc>
@@ -2065,6 +2015,14 @@
                 <w:szCs w:val="28"/>
               </w:rPr>
             </w:pPr>
+            <w:r>
+              <w:rPr>
+                <w:rFonts w:cs="Times New Roman"/>
+                <w:sz w:val="28"/>
+                <w:szCs w:val="28"/>
+              </w:rPr>
+              <w:t>Значение узла дерева</w:t>
+            </w:r>
           </w:p>
         </w:tc>
       </w:tr>
@@ -2095,7 +2053,7 @@
                 <w:szCs w:val="28"/>
                 <w:lang w:val="en-US"/>
               </w:rPr>
-              <w:t>value</w:t>
+              <w:t>left</w:t>
             </w:r>
           </w:p>
         </w:tc>
@@ -2122,7 +2080,7 @@
                 <w:szCs w:val="28"/>
                 <w:lang w:val="en-US"/>
               </w:rPr>
-              <w:t>N</w:t>
+              <w:t>Node&lt;T, N&gt;*</w:t>
             </w:r>
           </w:p>
         </w:tc>
@@ -2146,7 +2104,7 @@
                 <w:sz w:val="28"/>
                 <w:szCs w:val="28"/>
               </w:rPr>
-              <w:t>Значение узла дерева</w:t>
+              <w:t>Указатель на левого наследника узла</w:t>
             </w:r>
           </w:p>
         </w:tc>
@@ -2178,7 +2136,7 @@
                 <w:szCs w:val="28"/>
                 <w:lang w:val="en-US"/>
               </w:rPr>
-              <w:t>left</w:t>
+              <w:t>right</w:t>
             </w:r>
           </w:p>
         </w:tc>
@@ -2221,15 +2179,16 @@
                 <w:rFonts w:cs="Times New Roman"/>
                 <w:sz w:val="28"/>
                 <w:szCs w:val="28"/>
-              </w:rPr>
-            </w:pPr>
-            <w:r>
-              <w:rPr>
-                <w:rFonts w:cs="Times New Roman"/>
-                <w:sz w:val="28"/>
-                <w:szCs w:val="28"/>
-              </w:rPr>
-              <w:t>Указатель на левого наследника узла</w:t>
+                <w:lang w:val="en-US"/>
+              </w:rPr>
+            </w:pPr>
+            <w:r>
+              <w:rPr>
+                <w:rFonts w:cs="Times New Roman"/>
+                <w:sz w:val="28"/>
+                <w:szCs w:val="28"/>
+              </w:rPr>
+              <w:t>Указатель на правого наследника</w:t>
             </w:r>
           </w:p>
         </w:tc>
@@ -2254,15 +2213,17 @@
                 <w:lang w:val="en-US"/>
               </w:rPr>
             </w:pPr>
-            <w:r>
-              <w:rPr>
-                <w:rFonts w:cs="Times New Roman"/>
-                <w:sz w:val="28"/>
-                <w:szCs w:val="28"/>
-                <w:lang w:val="en-US"/>
-              </w:rPr>
-              <w:t>right</w:t>
-            </w:r>
+            <w:proofErr w:type="spellStart"/>
+            <w:r>
+              <w:rPr>
+                <w:rFonts w:cs="Times New Roman"/>
+                <w:sz w:val="28"/>
+                <w:szCs w:val="28"/>
+                <w:lang w:val="en-US"/>
+              </w:rPr>
+              <w:t>endNode</w:t>
+            </w:r>
+            <w:proofErr w:type="spellEnd"/>
           </w:p>
         </w:tc>
         <w:tc>
@@ -2288,7 +2249,7 @@
                 <w:szCs w:val="28"/>
                 <w:lang w:val="en-US"/>
               </w:rPr>
-              <w:t>Node&lt;T, N&gt;*</w:t>
+              <w:t>bool</w:t>
             </w:r>
           </w:p>
         </w:tc>
@@ -2304,16 +2265,33 @@
                 <w:rFonts w:cs="Times New Roman"/>
                 <w:sz w:val="28"/>
                 <w:szCs w:val="28"/>
-                <w:lang w:val="en-US"/>
-              </w:rPr>
-            </w:pPr>
-            <w:r>
-              <w:rPr>
-                <w:rFonts w:cs="Times New Roman"/>
-                <w:sz w:val="28"/>
-                <w:szCs w:val="28"/>
-              </w:rPr>
-              <w:t>Указатель на правого наследника</w:t>
+              </w:rPr>
+            </w:pPr>
+            <w:r>
+              <w:rPr>
+                <w:rFonts w:cs="Times New Roman"/>
+                <w:sz w:val="28"/>
+                <w:szCs w:val="28"/>
+              </w:rPr>
+              <w:t xml:space="preserve">Если эта переменная </w:t>
+            </w:r>
+            <w:proofErr w:type="spellStart"/>
+            <w:r>
+              <w:rPr>
+                <w:rFonts w:cs="Times New Roman"/>
+                <w:sz w:val="28"/>
+                <w:szCs w:val="28"/>
+              </w:rPr>
+              <w:t>true</w:t>
+            </w:r>
+            <w:proofErr w:type="spellEnd"/>
+            <w:r>
+              <w:rPr>
+                <w:rFonts w:cs="Times New Roman"/>
+                <w:sz w:val="28"/>
+                <w:szCs w:val="28"/>
+              </w:rPr>
+              <w:t>, то данный узел создан с целью получения уникального кода, который используется как маркер конца сжатой записи в файле</w:t>
             </w:r>
           </w:p>
         </w:tc>
@@ -2325,98 +2303,35 @@
         </w:trPr>
         <w:tc>
           <w:tcPr>
-            <w:tcW w:w="2329" w:type="dxa"/>
-            <w:vAlign w:val="center"/>
-          </w:tcPr>
-          <w:p>
-            <w:pPr>
-              <w:jc w:val="center"/>
-              <w:rPr>
-                <w:rFonts w:cs="Times New Roman"/>
-                <w:sz w:val="28"/>
-                <w:szCs w:val="28"/>
-                <w:lang w:val="en-US"/>
-              </w:rPr>
-            </w:pPr>
-            <w:proofErr w:type="spellStart"/>
-            <w:r>
-              <w:rPr>
-                <w:rFonts w:cs="Times New Roman"/>
-                <w:sz w:val="28"/>
-                <w:szCs w:val="28"/>
-                <w:lang w:val="en-US"/>
-              </w:rPr>
-              <w:t>endNode</w:t>
-            </w:r>
-            <w:proofErr w:type="spellEnd"/>
-          </w:p>
-        </w:tc>
-        <w:tc>
-          <w:tcPr>
-            <w:tcW w:w="4659" w:type="dxa"/>
-            <w:gridSpan w:val="2"/>
-            <w:vAlign w:val="center"/>
-          </w:tcPr>
-          <w:p>
-            <w:pPr>
-              <w:jc w:val="center"/>
-              <w:rPr>
-                <w:rFonts w:cs="Times New Roman"/>
-                <w:sz w:val="28"/>
-                <w:szCs w:val="28"/>
-                <w:lang w:val="en-US"/>
-              </w:rPr>
-            </w:pPr>
-            <w:r>
-              <w:rPr>
-                <w:rFonts w:cs="Times New Roman"/>
-                <w:sz w:val="28"/>
-                <w:szCs w:val="28"/>
-                <w:lang w:val="en-US"/>
-              </w:rPr>
-              <w:t>bool</w:t>
-            </w:r>
-          </w:p>
-        </w:tc>
-        <w:tc>
-          <w:tcPr>
-            <w:tcW w:w="2357" w:type="dxa"/>
-            <w:vAlign w:val="center"/>
-          </w:tcPr>
-          <w:p>
-            <w:pPr>
-              <w:jc w:val="center"/>
-              <w:rPr>
-                <w:rFonts w:cs="Times New Roman"/>
-                <w:sz w:val="28"/>
-                <w:szCs w:val="28"/>
-              </w:rPr>
-            </w:pPr>
-            <w:r>
-              <w:rPr>
-                <w:rFonts w:cs="Times New Roman"/>
-                <w:sz w:val="28"/>
-                <w:szCs w:val="28"/>
-              </w:rPr>
-              <w:t xml:space="preserve">Если эта переменная </w:t>
-            </w:r>
-            <w:proofErr w:type="spellStart"/>
-            <w:r>
-              <w:rPr>
-                <w:rFonts w:cs="Times New Roman"/>
-                <w:sz w:val="28"/>
-                <w:szCs w:val="28"/>
-              </w:rPr>
-              <w:t>true</w:t>
-            </w:r>
-            <w:proofErr w:type="spellEnd"/>
-            <w:r>
-              <w:rPr>
-                <w:rFonts w:cs="Times New Roman"/>
-                <w:sz w:val="28"/>
-                <w:szCs w:val="28"/>
-              </w:rPr>
-              <w:t>, то данный узел создан с целью получения уникального кода, который используется как маркер конца сжатой записи в файле</w:t>
+            <w:tcW w:w="9345" w:type="dxa"/>
+            <w:gridSpan w:val="4"/>
+            <w:vAlign w:val="center"/>
+          </w:tcPr>
+          <w:p>
+            <w:pPr>
+              <w:jc w:val="center"/>
+              <w:rPr>
+                <w:rFonts w:cs="Times New Roman"/>
+                <w:sz w:val="28"/>
+                <w:szCs w:val="28"/>
+              </w:rPr>
+            </w:pPr>
+            <w:r>
+              <w:rPr>
+                <w:rFonts w:cs="Times New Roman"/>
+                <w:sz w:val="28"/>
+                <w:szCs w:val="28"/>
+                <w:lang w:val="en-US"/>
+              </w:rPr>
+              <w:t xml:space="preserve">Public </w:t>
+            </w:r>
+            <w:r>
+              <w:rPr>
+                <w:rFonts w:cs="Times New Roman"/>
+                <w:sz w:val="28"/>
+                <w:szCs w:val="28"/>
+              </w:rPr>
+              <w:t>методы класса</w:t>
             </w:r>
           </w:p>
         </w:tc>
@@ -2428,35 +2343,97 @@
         </w:trPr>
         <w:tc>
           <w:tcPr>
-            <w:tcW w:w="9345" w:type="dxa"/>
-            <w:gridSpan w:val="4"/>
-            <w:vAlign w:val="center"/>
-          </w:tcPr>
-          <w:p>
-            <w:pPr>
-              <w:jc w:val="center"/>
-              <w:rPr>
-                <w:rFonts w:cs="Times New Roman"/>
-                <w:sz w:val="28"/>
-                <w:szCs w:val="28"/>
-              </w:rPr>
-            </w:pPr>
-            <w:r>
-              <w:rPr>
-                <w:rFonts w:cs="Times New Roman"/>
-                <w:sz w:val="28"/>
-                <w:szCs w:val="28"/>
-                <w:lang w:val="en-US"/>
-              </w:rPr>
-              <w:t xml:space="preserve">Public </w:t>
-            </w:r>
-            <w:r>
-              <w:rPr>
-                <w:rFonts w:cs="Times New Roman"/>
-                <w:sz w:val="28"/>
-                <w:szCs w:val="28"/>
-              </w:rPr>
-              <w:t>методы класса</w:t>
+            <w:tcW w:w="2329" w:type="dxa"/>
+            <w:vAlign w:val="center"/>
+          </w:tcPr>
+          <w:p>
+            <w:pPr>
+              <w:jc w:val="center"/>
+              <w:rPr>
+                <w:rFonts w:cs="Times New Roman"/>
+                <w:sz w:val="28"/>
+                <w:szCs w:val="28"/>
+              </w:rPr>
+            </w:pPr>
+            <w:r>
+              <w:rPr>
+                <w:rFonts w:cs="Times New Roman"/>
+                <w:sz w:val="28"/>
+                <w:szCs w:val="28"/>
+              </w:rPr>
+              <w:t>Имя</w:t>
+            </w:r>
+          </w:p>
+        </w:tc>
+        <w:tc>
+          <w:tcPr>
+            <w:tcW w:w="2343" w:type="dxa"/>
+            <w:vAlign w:val="center"/>
+          </w:tcPr>
+          <w:p>
+            <w:pPr>
+              <w:jc w:val="center"/>
+              <w:rPr>
+                <w:rFonts w:cs="Times New Roman"/>
+                <w:sz w:val="28"/>
+                <w:szCs w:val="28"/>
+              </w:rPr>
+            </w:pPr>
+            <w:r>
+              <w:rPr>
+                <w:rFonts w:cs="Times New Roman"/>
+                <w:sz w:val="28"/>
+                <w:szCs w:val="28"/>
+              </w:rPr>
+              <w:t>Принимаемые параметры</w:t>
+            </w:r>
+          </w:p>
+        </w:tc>
+        <w:tc>
+          <w:tcPr>
+            <w:tcW w:w="2316" w:type="dxa"/>
+            <w:vAlign w:val="center"/>
+          </w:tcPr>
+          <w:p>
+            <w:pPr>
+              <w:jc w:val="center"/>
+              <w:rPr>
+                <w:rFonts w:cs="Times New Roman"/>
+                <w:sz w:val="28"/>
+                <w:szCs w:val="28"/>
+              </w:rPr>
+            </w:pPr>
+            <w:r>
+              <w:rPr>
+                <w:rFonts w:cs="Times New Roman"/>
+                <w:sz w:val="28"/>
+                <w:szCs w:val="28"/>
+              </w:rPr>
+              <w:t>Возвращаемое значение</w:t>
+            </w:r>
+          </w:p>
+        </w:tc>
+        <w:tc>
+          <w:tcPr>
+            <w:tcW w:w="2357" w:type="dxa"/>
+            <w:vAlign w:val="center"/>
+          </w:tcPr>
+          <w:p>
+            <w:pPr>
+              <w:jc w:val="center"/>
+              <w:rPr>
+                <w:rFonts w:cs="Times New Roman"/>
+                <w:sz w:val="28"/>
+                <w:szCs w:val="28"/>
+              </w:rPr>
+            </w:pPr>
+            <w:r>
+              <w:rPr>
+                <w:rFonts w:cs="Times New Roman"/>
+                <w:sz w:val="28"/>
+                <w:szCs w:val="28"/>
+              </w:rPr>
+              <w:t>Описание</w:t>
             </w:r>
           </w:p>
         </w:tc>
@@ -2486,7 +2463,7 @@
                 <w:sz w:val="28"/>
                 <w:szCs w:val="28"/>
               </w:rPr>
-              <w:t>Имя</w:t>
+              <w:t>1</w:t>
             </w:r>
           </w:p>
         </w:tc>
@@ -2510,7 +2487,7 @@
                 <w:sz w:val="28"/>
                 <w:szCs w:val="28"/>
               </w:rPr>
-              <w:t>Принимаемые параметры</w:t>
+              <w:t>2</w:t>
             </w:r>
           </w:p>
         </w:tc>
@@ -2534,7 +2511,7 @@
                 <w:sz w:val="28"/>
                 <w:szCs w:val="28"/>
               </w:rPr>
-              <w:t>Возвращаемое значение</w:t>
+              <w:t>3</w:t>
             </w:r>
           </w:p>
         </w:tc>
@@ -2558,7 +2535,7 @@
                 <w:sz w:val="28"/>
                 <w:szCs w:val="28"/>
               </w:rPr>
-              <w:t>Описание</w:t>
+              <w:t>4</w:t>
             </w:r>
           </w:p>
         </w:tc>
@@ -2580,15 +2557,17 @@
                 <w:rFonts w:cs="Times New Roman"/>
                 <w:sz w:val="28"/>
                 <w:szCs w:val="28"/>
-              </w:rPr>
-            </w:pPr>
-            <w:r>
-              <w:rPr>
-                <w:rFonts w:cs="Times New Roman"/>
-                <w:sz w:val="28"/>
-                <w:szCs w:val="28"/>
-              </w:rPr>
-              <w:t>1</w:t>
+                <w:lang w:val="en-US"/>
+              </w:rPr>
+            </w:pPr>
+            <w:r>
+              <w:rPr>
+                <w:rFonts w:cs="Times New Roman"/>
+                <w:sz w:val="28"/>
+                <w:szCs w:val="28"/>
+                <w:lang w:val="en-US"/>
+              </w:rPr>
+              <w:t>Node</w:t>
             </w:r>
           </w:p>
         </w:tc>
@@ -2604,16 +2583,29 @@
                 <w:rFonts w:cs="Times New Roman"/>
                 <w:sz w:val="28"/>
                 <w:szCs w:val="28"/>
-              </w:rPr>
-            </w:pPr>
-            <w:r>
-              <w:rPr>
-                <w:rFonts w:cs="Times New Roman"/>
-                <w:sz w:val="28"/>
-                <w:szCs w:val="28"/>
-              </w:rPr>
-              <w:t>2</w:t>
-            </w:r>
+                <w:lang w:val="en-US"/>
+              </w:rPr>
+            </w:pPr>
+            <w:r>
+              <w:rPr>
+                <w:rFonts w:cs="Times New Roman"/>
+                <w:sz w:val="28"/>
+                <w:szCs w:val="28"/>
+                <w:lang w:val="en-US"/>
+              </w:rPr>
+              <w:t xml:space="preserve">T </w:t>
+            </w:r>
+            <w:proofErr w:type="spellStart"/>
+            <w:r>
+              <w:rPr>
+                <w:rFonts w:cs="Times New Roman"/>
+                <w:sz w:val="28"/>
+                <w:szCs w:val="28"/>
+                <w:lang w:val="en-US"/>
+              </w:rPr>
+              <w:t>cnt</w:t>
+            </w:r>
+            <w:proofErr w:type="spellEnd"/>
           </w:p>
         </w:tc>
         <w:tc>
@@ -2636,7 +2628,7 @@
                 <w:sz w:val="28"/>
                 <w:szCs w:val="28"/>
               </w:rPr>
-              <w:t>3</w:t>
+              <w:t>-</w:t>
             </w:r>
           </w:p>
         </w:tc>
@@ -2660,7 +2652,16 @@
                 <w:sz w:val="28"/>
                 <w:szCs w:val="28"/>
               </w:rPr>
-              <w:t>4</w:t>
+              <w:t xml:space="preserve">Конструктор узла с одним параметром – значением поля </w:t>
+            </w:r>
+            <w:r>
+              <w:rPr>
+                <w:rFonts w:cs="Times New Roman"/>
+                <w:sz w:val="28"/>
+                <w:szCs w:val="28"/>
+                <w:lang w:val="en-US"/>
+              </w:rPr>
+              <w:t>count</w:t>
             </w:r>
           </w:p>
         </w:tc>
@@ -2731,6 +2732,26 @@
               <w:t>cnt</w:t>
             </w:r>
             <w:proofErr w:type="spellEnd"/>
+            <w:r>
+              <w:rPr>
+                <w:rFonts w:cs="Times New Roman"/>
+                <w:sz w:val="28"/>
+                <w:szCs w:val="28"/>
+                <w:lang w:val="en-US"/>
+              </w:rPr>
+              <w:t xml:space="preserve">, N </w:t>
+            </w:r>
+            <w:proofErr w:type="spellStart"/>
+            <w:r>
+              <w:rPr>
+                <w:rFonts w:cs="Times New Roman"/>
+                <w:sz w:val="28"/>
+                <w:szCs w:val="28"/>
+                <w:lang w:val="en-US"/>
+              </w:rPr>
+              <w:t>val</w:t>
+            </w:r>
+            <w:proofErr w:type="spellEnd"/>
           </w:p>
         </w:tc>
         <w:tc>
@@ -2777,193 +2798,7 @@
                 <w:sz w:val="28"/>
                 <w:szCs w:val="28"/>
               </w:rPr>
-              <w:t xml:space="preserve">Конструктор узла с одним параметром – значением поля </w:t>
-            </w:r>
-            <w:r>
-              <w:rPr>
-                <w:rFonts w:cs="Times New Roman"/>
-                <w:sz w:val="28"/>
-                <w:szCs w:val="28"/>
-                <w:lang w:val="en-US"/>
-              </w:rPr>
-              <w:t>count</w:t>
-            </w:r>
-          </w:p>
-        </w:tc>
-      </w:tr>
-      <w:tr>
-        <w:trPr>
-          <w:trHeight w:val="567"/>
-          <w:jc w:val="center"/>
-        </w:trPr>
-        <w:tc>
-          <w:tcPr>
-            <w:tcW w:w="2329" w:type="dxa"/>
-            <w:vAlign w:val="center"/>
-          </w:tcPr>
-          <w:p>
-            <w:pPr>
-              <w:jc w:val="center"/>
-              <w:rPr>
-                <w:rFonts w:cs="Times New Roman"/>
-                <w:sz w:val="28"/>
-                <w:szCs w:val="28"/>
-                <w:lang w:val="en-US"/>
-              </w:rPr>
-            </w:pPr>
-            <w:r>
-              <w:rPr>
-                <w:rFonts w:cs="Times New Roman"/>
-                <w:sz w:val="28"/>
-                <w:szCs w:val="28"/>
-                <w:lang w:val="en-US"/>
-              </w:rPr>
-              <w:t>Node</w:t>
-            </w:r>
-          </w:p>
-        </w:tc>
-        <w:tc>
-          <w:tcPr>
-            <w:tcW w:w="2343" w:type="dxa"/>
-            <w:vAlign w:val="center"/>
-          </w:tcPr>
-          <w:p>
-            <w:pPr>
-              <w:jc w:val="center"/>
-              <w:rPr>
-                <w:rFonts w:cs="Times New Roman"/>
-                <w:sz w:val="28"/>
-                <w:szCs w:val="28"/>
-                <w:lang w:val="en-US"/>
-              </w:rPr>
-            </w:pPr>
-            <w:r>
-              <w:rPr>
-                <w:rFonts w:cs="Times New Roman"/>
-                <w:sz w:val="28"/>
-                <w:szCs w:val="28"/>
-                <w:lang w:val="en-US"/>
-              </w:rPr>
-              <w:t xml:space="preserve">T </w:t>
-            </w:r>
-            <w:proofErr w:type="spellStart"/>
-            <w:r>
-              <w:rPr>
-                <w:rFonts w:cs="Times New Roman"/>
-                <w:sz w:val="28"/>
-                <w:szCs w:val="28"/>
-                <w:lang w:val="en-US"/>
-              </w:rPr>
-              <w:t>cnt</w:t>
-            </w:r>
-            <w:proofErr w:type="spellEnd"/>
-            <w:r>
-              <w:rPr>
-                <w:rFonts w:cs="Times New Roman"/>
-                <w:sz w:val="28"/>
-                <w:szCs w:val="28"/>
-                <w:lang w:val="en-US"/>
-              </w:rPr>
-              <w:t xml:space="preserve">, N </w:t>
-            </w:r>
-            <w:proofErr w:type="spellStart"/>
-            <w:r>
-              <w:rPr>
-                <w:rFonts w:cs="Times New Roman"/>
-                <w:sz w:val="28"/>
-                <w:szCs w:val="28"/>
-                <w:lang w:val="en-US"/>
-              </w:rPr>
-              <w:t>val</w:t>
-            </w:r>
-            <w:proofErr w:type="spellEnd"/>
-          </w:p>
-        </w:tc>
-        <w:tc>
-          <w:tcPr>
-            <w:tcW w:w="2316" w:type="dxa"/>
-            <w:vAlign w:val="center"/>
-          </w:tcPr>
-          <w:p>
-            <w:pPr>
-              <w:jc w:val="center"/>
-              <w:rPr>
-                <w:rFonts w:cs="Times New Roman"/>
-                <w:sz w:val="28"/>
-                <w:szCs w:val="28"/>
-              </w:rPr>
-            </w:pPr>
-            <w:r>
-              <w:rPr>
-                <w:rFonts w:cs="Times New Roman"/>
-                <w:sz w:val="28"/>
-                <w:szCs w:val="28"/>
-              </w:rPr>
-              <w:t>-</w:t>
-            </w:r>
-          </w:p>
-        </w:tc>
-        <w:tc>
-          <w:tcPr>
-            <w:tcW w:w="2357" w:type="dxa"/>
-            <w:vAlign w:val="center"/>
-          </w:tcPr>
-          <w:p>
-            <w:pPr>
-              <w:jc w:val="center"/>
-              <w:rPr>
-                <w:rFonts w:cs="Times New Roman"/>
-                <w:sz w:val="28"/>
-                <w:szCs w:val="28"/>
-              </w:rPr>
-            </w:pPr>
-            <w:r>
-              <w:rPr>
-                <w:rFonts w:cs="Times New Roman"/>
-                <w:sz w:val="28"/>
-                <w:szCs w:val="28"/>
-              </w:rPr>
-              <w:t>Конструктор нового узла</w:t>
-            </w:r>
-            <w:r>
-              <w:rPr>
-                <w:rFonts w:cs="Times New Roman"/>
-                <w:sz w:val="28"/>
-                <w:szCs w:val="28"/>
-              </w:rPr>
-              <w:t xml:space="preserve">, устанавливает </w:t>
-            </w:r>
-            <w:r>
-              <w:rPr>
-                <w:rFonts w:cs="Times New Roman"/>
-                <w:sz w:val="28"/>
-                <w:szCs w:val="28"/>
-              </w:rPr>
-              <w:t xml:space="preserve">значение </w:t>
-            </w:r>
-            <w:r>
-              <w:rPr>
-                <w:rFonts w:cs="Times New Roman"/>
-                <w:sz w:val="28"/>
-                <w:szCs w:val="28"/>
-              </w:rPr>
-              <w:t>пол</w:t>
-            </w:r>
-            <w:r>
-              <w:rPr>
-                <w:rFonts w:cs="Times New Roman"/>
-                <w:sz w:val="28"/>
-                <w:szCs w:val="28"/>
-              </w:rPr>
-              <w:t>я</w:t>
-            </w:r>
-            <w:r>
-              <w:rPr>
-                <w:rFonts w:cs="Times New Roman"/>
-                <w:sz w:val="28"/>
-                <w:szCs w:val="28"/>
-              </w:rPr>
-              <w:t xml:space="preserve"> </w:t>
+              <w:t xml:space="preserve">Конструктор нового узла, устанавливает значение поля </w:t>
             </w:r>
             <w:r>
               <w:rPr>
@@ -3015,28 +2850,71 @@
     <w:p>
       <w:pPr>
         <w:pStyle w:val="af0"/>
+        <w:rPr>
+          <w:rFonts w:cs="Times New Roman"/>
+          <w:szCs w:val="28"/>
+        </w:rPr>
       </w:pPr>
     </w:p>
     <w:p>
       <w:pPr>
         <w:pStyle w:val="af0"/>
+        <w:rPr>
+          <w:rFonts w:cs="Times New Roman"/>
+          <w:szCs w:val="28"/>
+        </w:rPr>
       </w:pPr>
     </w:p>
     <w:p>
       <w:pPr>
         <w:pStyle w:val="af0"/>
+        <w:rPr>
+          <w:rFonts w:cs="Times New Roman"/>
+          <w:szCs w:val="28"/>
+        </w:rPr>
       </w:pPr>
     </w:p>
     <w:p>
       <w:pPr>
         <w:pStyle w:val="af0"/>
+        <w:rPr>
+          <w:rFonts w:cs="Times New Roman"/>
+          <w:szCs w:val="28"/>
+        </w:rPr>
       </w:pPr>
     </w:p>
     <w:p>
       <w:pPr>
         <w:pStyle w:val="af0"/>
+        <w:rPr>
+          <w:rFonts w:cs="Times New Roman"/>
+          <w:szCs w:val="28"/>
+          <w:lang w:val="en-US"/>
+        </w:rPr>
+      </w:pPr>
+    </w:p>
+    <w:p>
+      <w:pPr>
+        <w:pStyle w:val="af0"/>
+        <w:rPr>
+          <w:rFonts w:cs="Times New Roman"/>
+          <w:szCs w:val="28"/>
+        </w:rPr>
+      </w:pPr>
+    </w:p>
+    <w:p>
+      <w:pPr>
+        <w:pStyle w:val="af0"/>
+        <w:rPr>
+          <w:rFonts w:cs="Times New Roman"/>
+          <w:szCs w:val="28"/>
+        </w:rPr>
       </w:pPr>
       <w:r>
+        <w:rPr>
+          <w:rFonts w:cs="Times New Roman"/>
+          <w:szCs w:val="28"/>
+        </w:rPr>
         <w:lastRenderedPageBreak/>
         <w:t>Продолжение таблицы 3.2.1</w:t>
       </w:r>
@@ -3841,23 +3719,7 @@
                 <w:sz w:val="28"/>
                 <w:szCs w:val="28"/>
               </w:rPr>
-              <w:t xml:space="preserve">Возвращает </w:t>
-            </w:r>
-            <w:r>
-              <w:rPr>
-                <w:rFonts w:cs="Times New Roman"/>
-                <w:sz w:val="28"/>
-                <w:szCs w:val="28"/>
-              </w:rPr>
-              <w:t xml:space="preserve">битовую </w:t>
-            </w:r>
-            <w:r>
-              <w:rPr>
-                <w:rFonts w:cs="Times New Roman"/>
-                <w:sz w:val="28"/>
-                <w:szCs w:val="28"/>
-              </w:rPr>
-              <w:t>кодировку листа</w:t>
+              <w:t>Возвращает битовую кодировку листа</w:t>
             </w:r>
           </w:p>
         </w:tc>
@@ -4457,13 +4319,25 @@
     <w:p>
       <w:pPr>
         <w:pStyle w:val="af0"/>
+        <w:rPr>
+          <w:rFonts w:cs="Times New Roman"/>
+          <w:szCs w:val="28"/>
+        </w:rPr>
       </w:pPr>
     </w:p>
     <w:p>
       <w:pPr>
         <w:pStyle w:val="af0"/>
+        <w:rPr>
+          <w:rFonts w:cs="Times New Roman"/>
+          <w:szCs w:val="28"/>
+        </w:rPr>
       </w:pPr>
       <w:r>
+        <w:rPr>
+          <w:rFonts w:cs="Times New Roman"/>
+          <w:szCs w:val="28"/>
+        </w:rPr>
         <w:lastRenderedPageBreak/>
         <w:t>Продолжение таблицы 3.2.1</w:t>
       </w:r>
@@ -4787,6 +4661,11 @@
     <w:p>
       <w:pPr>
         <w:spacing w:after="0" w:line="240" w:lineRule="auto"/>
+        <w:rPr>
+          <w:rFonts w:cs="Times New Roman"/>
+          <w:sz w:val="28"/>
+          <w:szCs w:val="28"/>
+        </w:rPr>
       </w:pPr>
     </w:p>
     <w:p>
@@ -4794,13 +4673,23 @@
         <w:pStyle w:val="3"/>
         <w:spacing w:before="0" w:line="240" w:lineRule="auto"/>
         <w:ind w:firstLine="708"/>
+        <w:rPr>
+          <w:rFonts w:cs="Times New Roman"/>
+          <w:szCs w:val="28"/>
+        </w:rPr>
       </w:pPr>
       <w:r>
+        <w:rPr>
+          <w:rFonts w:cs="Times New Roman"/>
+          <w:szCs w:val="28"/>
+        </w:rPr>
         <w:t xml:space="preserve">3.2.2 Класс </w:t>
       </w:r>
       <w:proofErr w:type="spellStart"/>
       <w:r>
         <w:rPr>
+          <w:rFonts w:cs="Times New Roman"/>
+          <w:szCs w:val="28"/>
           <w:lang w:val="en-US"/>
         </w:rPr>
         <w:t>NodeComparator</w:t>
@@ -4972,15 +4861,7 @@
                 <w:sz w:val="28"/>
                 <w:szCs w:val="28"/>
               </w:rPr>
-              <w:t xml:space="preserve"> </w:t>
-            </w:r>
-            <w:r>
-              <w:rPr>
-                <w:rFonts w:cs="Times New Roman"/>
-                <w:sz w:val="28"/>
-                <w:szCs w:val="28"/>
-              </w:rPr>
-              <w:t>методы класса</w:t>
+              <w:t xml:space="preserve"> методы класса</w:t>
             </w:r>
           </w:p>
         </w:tc>
@@ -5137,24 +5018,17 @@
                 <w:rFonts w:cs="Times New Roman"/>
                 <w:sz w:val="28"/>
                 <w:szCs w:val="28"/>
-              </w:rPr>
-            </w:pPr>
-            <w:r>
-              <w:rPr>
-                <w:rFonts w:cs="Times New Roman"/>
-                <w:sz w:val="28"/>
-                <w:szCs w:val="28"/>
-                <w:lang w:val="en-US"/>
-              </w:rPr>
-              <w:t>Node</w:t>
-            </w:r>
-            <w:r>
-              <w:rPr>
-                <w:rFonts w:cs="Times New Roman"/>
-                <w:sz w:val="28"/>
-                <w:szCs w:val="28"/>
-              </w:rPr>
-              <w:t>&lt;</w:t>
+                <w:lang w:val="en-US"/>
+              </w:rPr>
+            </w:pPr>
+            <w:r>
+              <w:rPr>
+                <w:rFonts w:cs="Times New Roman"/>
+                <w:sz w:val="28"/>
+                <w:szCs w:val="28"/>
+                <w:lang w:val="en-US"/>
+              </w:rPr>
+              <w:t>Node&lt;</w:t>
             </w:r>
             <w:proofErr w:type="spellStart"/>
             <w:r>
@@ -5172,70 +5046,38 @@
                 <w:rFonts w:cs="Times New Roman"/>
                 <w:sz w:val="28"/>
                 <w:szCs w:val="28"/>
-              </w:rPr>
-              <w:t xml:space="preserve">, </w:t>
-            </w:r>
-            <w:r>
-              <w:rPr>
-                <w:rFonts w:cs="Times New Roman"/>
-                <w:sz w:val="28"/>
-                <w:szCs w:val="28"/>
-                <w:lang w:val="en-US"/>
-              </w:rPr>
-              <w:t>char</w:t>
-            </w:r>
-            <w:r>
-              <w:rPr>
-                <w:rFonts w:cs="Times New Roman"/>
-                <w:sz w:val="28"/>
-                <w:szCs w:val="28"/>
-              </w:rPr>
-              <w:t>&gt; *</w:t>
-            </w:r>
-            <w:r>
-              <w:rPr>
-                <w:rFonts w:cs="Times New Roman"/>
-                <w:sz w:val="28"/>
-                <w:szCs w:val="28"/>
-                <w:lang w:val="en-US"/>
-              </w:rPr>
-              <w:t>first</w:t>
-            </w:r>
-            <w:r>
-              <w:rPr>
-                <w:rFonts w:cs="Times New Roman"/>
-                <w:sz w:val="28"/>
-                <w:szCs w:val="28"/>
-              </w:rPr>
-              <w:t xml:space="preserve">, </w:t>
-            </w:r>
-          </w:p>
-          <w:p>
-            <w:pPr>
-              <w:jc w:val="center"/>
-              <w:rPr>
-                <w:rFonts w:cs="Times New Roman"/>
-                <w:sz w:val="28"/>
-                <w:szCs w:val="28"/>
-                <w:lang w:val="en-US"/>
-              </w:rPr>
-            </w:pPr>
-            <w:r>
-              <w:rPr>
-                <w:rFonts w:cs="Times New Roman"/>
-                <w:sz w:val="28"/>
-                <w:szCs w:val="28"/>
-                <w:lang w:val="en-US"/>
-              </w:rPr>
-              <w:t>Node</w:t>
-            </w:r>
-            <w:r>
-              <w:rPr>
-                <w:rFonts w:cs="Times New Roman"/>
-                <w:sz w:val="28"/>
-                <w:szCs w:val="28"/>
-              </w:rPr>
-              <w:t>&lt;</w:t>
+                <w:lang w:val="en-US"/>
+              </w:rPr>
+              <w:t>, char</w:t>
+            </w:r>
+            <w:r>
+              <w:rPr>
+                <w:rFonts w:cs="Times New Roman"/>
+                <w:sz w:val="28"/>
+                <w:szCs w:val="28"/>
+                <w:lang w:val="en-US"/>
+              </w:rPr>
+              <w:t xml:space="preserve">&gt; *first, </w:t>
+            </w:r>
+          </w:p>
+          <w:p>
+            <w:pPr>
+              <w:jc w:val="center"/>
+              <w:rPr>
+                <w:rFonts w:cs="Times New Roman"/>
+                <w:sz w:val="28"/>
+                <w:szCs w:val="28"/>
+                <w:lang w:val="en-US"/>
+              </w:rPr>
+            </w:pPr>
+            <w:r>
+              <w:rPr>
+                <w:rFonts w:cs="Times New Roman"/>
+                <w:sz w:val="28"/>
+                <w:szCs w:val="28"/>
+                <w:lang w:val="en-US"/>
+              </w:rPr>
+              <w:t>Node&lt;</w:t>
             </w:r>
             <w:proofErr w:type="spellStart"/>
             <w:r>
@@ -5253,6 +5095,7 @@
                 <w:rFonts w:cs="Times New Roman"/>
                 <w:sz w:val="28"/>
                 <w:szCs w:val="28"/>
+                <w:lang w:val="en-US"/>
               </w:rPr>
               <w:t xml:space="preserve">, </w:t>
             </w:r>
@@ -5370,21 +5213,36 @@
         <w:spacing w:before="0" w:line="240" w:lineRule="auto"/>
         <w:ind w:firstLine="708"/>
         <w:rPr>
-          <w:lang w:val="en-US"/>
+          <w:rFonts w:cs="Times New Roman"/>
+          <w:szCs w:val="28"/>
         </w:rPr>
       </w:pPr>
       <w:r>
+        <w:rPr>
+          <w:rFonts w:cs="Times New Roman"/>
+          <w:szCs w:val="28"/>
+        </w:rPr>
         <w:t>3.2.</w:t>
       </w:r>
       <w:r>
+        <w:rPr>
+          <w:rFonts w:cs="Times New Roman"/>
+          <w:szCs w:val="28"/>
+        </w:rPr>
         <w:t>3</w:t>
       </w:r>
       <w:r>
+        <w:rPr>
+          <w:rFonts w:cs="Times New Roman"/>
+          <w:szCs w:val="28"/>
+        </w:rPr>
         <w:t xml:space="preserve"> Класс </w:t>
       </w:r>
       <w:proofErr w:type="spellStart"/>
       <w:r>
         <w:rPr>
+          <w:rFonts w:cs="Times New Roman"/>
+          <w:szCs w:val="28"/>
           <w:lang w:val="en-US"/>
         </w:rPr>
         <w:t>bTree</w:t>
@@ -5400,7 +5258,6 @@
           <w:b/>
           <w:sz w:val="28"/>
           <w:szCs w:val="28"/>
-          <w:lang w:val="en-US"/>
         </w:rPr>
       </w:pPr>
     </w:p>
@@ -5420,7 +5277,6 @@
           <w:b/>
           <w:sz w:val="28"/>
           <w:szCs w:val="28"/>
-          <w:lang w:val="en-US"/>
         </w:rPr>
         <w:tab/>
       </w:r>
@@ -5430,15 +5286,7 @@
           <w:sz w:val="28"/>
           <w:szCs w:val="28"/>
         </w:rPr>
-        <w:t xml:space="preserve">Структура данных </w:t>
-      </w:r>
-      <w:r>
-        <w:rPr>
-          <w:rFonts w:cs="Times New Roman"/>
-          <w:sz w:val="28"/>
-          <w:szCs w:val="28"/>
-        </w:rPr>
-        <w:t>Бинарное дерево поиска, необходимо в алгоритме Хаффмана для составления битовых кодировок узлов</w:t>
+        <w:t>Структура данных Бинарное дерево поиска, необходимо в алгоритме Хаффмана для составления битовых кодировок узлов</w:t>
       </w:r>
       <w:r>
         <w:rPr>
@@ -5893,23 +5741,43 @@
     <w:p>
       <w:pPr>
         <w:pStyle w:val="af0"/>
+        <w:rPr>
+          <w:rFonts w:cs="Times New Roman"/>
+          <w:szCs w:val="28"/>
+        </w:rPr>
       </w:pPr>
     </w:p>
     <w:p>
       <w:pPr>
         <w:pStyle w:val="af0"/>
+        <w:rPr>
+          <w:rFonts w:cs="Times New Roman"/>
+          <w:szCs w:val="28"/>
+        </w:rPr>
       </w:pPr>
     </w:p>
     <w:p>
       <w:pPr>
         <w:pStyle w:val="af0"/>
+        <w:rPr>
+          <w:rFonts w:cs="Times New Roman"/>
+          <w:szCs w:val="28"/>
+        </w:rPr>
       </w:pPr>
     </w:p>
     <w:p>
       <w:pPr>
         <w:pStyle w:val="af0"/>
+        <w:rPr>
+          <w:rFonts w:cs="Times New Roman"/>
+          <w:szCs w:val="28"/>
+        </w:rPr>
       </w:pPr>
       <w:r>
+        <w:rPr>
+          <w:rFonts w:cs="Times New Roman"/>
+          <w:szCs w:val="28"/>
+        </w:rPr>
         <w:t>Продолжение таблицы 3.2.3</w:t>
       </w:r>
     </w:p>
@@ -7074,39 +6942,7 @@
                 <w:sz w:val="28"/>
                 <w:szCs w:val="28"/>
               </w:rPr>
-              <w:t>Проходит по листьям д</w:t>
-            </w:r>
-            <w:r>
-              <w:rPr>
-                <w:rFonts w:cs="Times New Roman"/>
-                <w:sz w:val="28"/>
-                <w:szCs w:val="28"/>
-              </w:rPr>
-              <w:t>ерева и составляет для них коды</w:t>
-            </w:r>
-            <w:r>
-              <w:rPr>
-                <w:rFonts w:cs="Times New Roman"/>
-                <w:sz w:val="28"/>
-                <w:szCs w:val="28"/>
-              </w:rPr>
-              <w:t>,</w:t>
-            </w:r>
-            <w:r>
-              <w:rPr>
-                <w:rFonts w:cs="Times New Roman"/>
-                <w:sz w:val="28"/>
-                <w:szCs w:val="28"/>
-              </w:rPr>
-              <w:t xml:space="preserve"> </w:t>
-            </w:r>
-            <w:r>
-              <w:rPr>
-                <w:rFonts w:cs="Times New Roman"/>
-                <w:sz w:val="28"/>
-                <w:szCs w:val="28"/>
-              </w:rPr>
-              <w:t xml:space="preserve">которые записываются в поле </w:t>
+              <w:t xml:space="preserve">Проходит по листьям дерева и составляет для них коды, которые записываются в поле </w:t>
             </w:r>
             <w:r>
               <w:rPr>
@@ -7191,60 +7027,17 @@
                 <w:rFonts w:cs="Times New Roman"/>
                 <w:sz w:val="28"/>
                 <w:szCs w:val="28"/>
-              </w:rPr>
-            </w:pPr>
-            <w:proofErr w:type="spellStart"/>
-            <w:r>
-              <w:rPr>
-                <w:rFonts w:cs="Times New Roman"/>
-                <w:sz w:val="28"/>
-                <w:szCs w:val="28"/>
-              </w:rPr>
-              <w:t>QMap</w:t>
-            </w:r>
-            <w:proofErr w:type="spellEnd"/>
-            <w:r>
-              <w:rPr>
-                <w:rFonts w:cs="Times New Roman"/>
-                <w:sz w:val="28"/>
-                <w:szCs w:val="28"/>
-              </w:rPr>
-              <w:t>&lt;</w:t>
-            </w:r>
-            <w:r>
-              <w:rPr>
-                <w:rFonts w:cs="Times New Roman"/>
-                <w:sz w:val="28"/>
-                <w:szCs w:val="28"/>
-                <w:lang w:val="en-US"/>
-              </w:rPr>
-              <w:t>char</w:t>
-            </w:r>
-            <w:r>
-              <w:rPr>
-                <w:rFonts w:cs="Times New Roman"/>
-                <w:sz w:val="28"/>
-                <w:szCs w:val="28"/>
-              </w:rPr>
-              <w:t xml:space="preserve">, </w:t>
-            </w:r>
-            <w:proofErr w:type="spellStart"/>
-            <w:r>
-              <w:rPr>
-                <w:rFonts w:cs="Times New Roman"/>
-                <w:sz w:val="28"/>
-                <w:szCs w:val="28"/>
-              </w:rPr>
-              <w:t>QString</w:t>
-            </w:r>
-            <w:proofErr w:type="spellEnd"/>
-            <w:r>
-              <w:rPr>
-                <w:rFonts w:cs="Times New Roman"/>
-                <w:sz w:val="28"/>
-                <w:szCs w:val="28"/>
-              </w:rPr>
-              <w:t>&gt;&amp;</w:t>
+                <w:lang w:val="en-US"/>
+              </w:rPr>
+            </w:pPr>
+            <w:r>
+              <w:rPr>
+                <w:rFonts w:cs="Times New Roman"/>
+                <w:sz w:val="28"/>
+                <w:szCs w:val="28"/>
+                <w:lang w:val="en-US"/>
+              </w:rPr>
+              <w:t>d</w:t>
             </w:r>
           </w:p>
         </w:tc>
@@ -7412,15 +7205,20 @@
         <w:pStyle w:val="3"/>
         <w:spacing w:before="0" w:line="240" w:lineRule="auto"/>
         <w:rPr>
-          <w:rFonts w:eastAsiaTheme="minorHAnsi" w:cstheme="minorBidi"/>
+          <w:rFonts w:eastAsiaTheme="minorHAnsi" w:cs="Times New Roman"/>
           <w:b w:val="0"/>
-          <w:szCs w:val="22"/>
+          <w:szCs w:val="28"/>
         </w:rPr>
       </w:pPr>
     </w:p>
     <w:p>
       <w:pPr>
         <w:spacing w:line="240" w:lineRule="auto"/>
+        <w:rPr>
+          <w:rFonts w:cs="Times New Roman"/>
+          <w:sz w:val="28"/>
+          <w:szCs w:val="28"/>
+        </w:rPr>
       </w:pPr>
     </w:p>
     <w:p>
@@ -7428,13 +7226,25 @@
         <w:pStyle w:val="3"/>
         <w:spacing w:before="0" w:line="240" w:lineRule="auto"/>
         <w:ind w:firstLine="708"/>
+        <w:rPr>
+          <w:rFonts w:cs="Times New Roman"/>
+          <w:szCs w:val="28"/>
+        </w:rPr>
       </w:pPr>
       <w:r>
+        <w:rPr>
+          <w:rFonts w:cs="Times New Roman"/>
+          <w:szCs w:val="28"/>
+        </w:rPr>
         <w:lastRenderedPageBreak/>
         <w:t xml:space="preserve">3.2.4 Класс </w:t>
       </w:r>
       <w:proofErr w:type="spellStart"/>
       <w:r>
+        <w:rPr>
+          <w:rFonts w:cs="Times New Roman"/>
+          <w:szCs w:val="28"/>
+        </w:rPr>
         <w:t>Catalog</w:t>
       </w:r>
       <w:proofErr w:type="spellEnd"/>
@@ -7448,7 +7258,6 @@
           <w:b/>
           <w:sz w:val="28"/>
           <w:szCs w:val="28"/>
-          <w:lang w:val="en-US"/>
         </w:rPr>
       </w:pPr>
     </w:p>
@@ -7467,16 +7276,8 @@
           <w:rFonts w:cs="Times New Roman"/>
           <w:sz w:val="28"/>
           <w:szCs w:val="28"/>
-          <w:lang w:val="en-US"/>
         </w:rPr>
         <w:tab/>
-      </w:r>
-      <w:r>
-        <w:rPr>
-          <w:rFonts w:cs="Times New Roman"/>
-          <w:sz w:val="28"/>
-          <w:szCs w:val="28"/>
-        </w:rPr>
         <w:t>Данный класс предназначен для подсчета числа повторений каждого уникально байта в входном файле.</w:t>
       </w:r>
     </w:p>
@@ -8432,23 +8233,37 @@
         <w:spacing w:before="0" w:line="240" w:lineRule="auto"/>
         <w:ind w:firstLine="708"/>
         <w:rPr>
+          <w:rFonts w:cs="Times New Roman"/>
+          <w:szCs w:val="28"/>
           <w:lang w:val="en-US"/>
         </w:rPr>
       </w:pPr>
       <w:r>
+        <w:rPr>
+          <w:rFonts w:cs="Times New Roman"/>
+          <w:szCs w:val="28"/>
+        </w:rPr>
         <w:t>3.2.</w:t>
       </w:r>
       <w:r>
         <w:rPr>
+          <w:rFonts w:cs="Times New Roman"/>
+          <w:szCs w:val="28"/>
           <w:lang w:val="en-US"/>
         </w:rPr>
         <w:t>5</w:t>
       </w:r>
       <w:r>
+        <w:rPr>
+          <w:rFonts w:cs="Times New Roman"/>
+          <w:szCs w:val="28"/>
+        </w:rPr>
         <w:t xml:space="preserve"> Класс </w:t>
       </w:r>
       <w:r>
         <w:rPr>
+          <w:rFonts w:cs="Times New Roman"/>
+          <w:szCs w:val="28"/>
           <w:lang w:val="en-US"/>
         </w:rPr>
         <w:t>Coder</w:t>
@@ -8482,16 +8297,8 @@
           <w:rFonts w:cs="Times New Roman"/>
           <w:sz w:val="28"/>
           <w:szCs w:val="28"/>
-          <w:lang w:val="en-US"/>
         </w:rPr>
         <w:tab/>
-      </w:r>
-      <w:r>
-        <w:rPr>
-          <w:rFonts w:cs="Times New Roman"/>
-          <w:sz w:val="28"/>
-          <w:szCs w:val="28"/>
-        </w:rPr>
         <w:t xml:space="preserve">Класс </w:t>
       </w:r>
       <w:r>
@@ -8509,15 +8316,7 @@
           <w:sz w:val="28"/>
           <w:szCs w:val="28"/>
         </w:rPr>
-        <w:t xml:space="preserve"> </w:t>
-      </w:r>
-      <w:r>
-        <w:rPr>
-          <w:rFonts w:cs="Times New Roman"/>
-          <w:sz w:val="28"/>
-          <w:szCs w:val="28"/>
-        </w:rPr>
-        <w:t xml:space="preserve">предназначен для перевода входной информации в сжатую форму при помощи словаря кодировок, полученного с помощью бинарного дерева поиска </w:t>
+        <w:t xml:space="preserve"> предназначен для перевода входной информации в сжатую форму при помощи словаря кодировок, полученного с помощью бинарного дерева поиска </w:t>
       </w:r>
       <w:proofErr w:type="spellStart"/>
       <w:r>
@@ -9867,15 +9666,7 @@
                 <w:sz w:val="28"/>
                 <w:szCs w:val="28"/>
               </w:rPr>
-              <w:t xml:space="preserve"> </w:t>
-            </w:r>
-            <w:r>
-              <w:rPr>
-                <w:rFonts w:cs="Times New Roman"/>
-                <w:sz w:val="28"/>
-                <w:szCs w:val="28"/>
-              </w:rPr>
-              <w:t xml:space="preserve">и </w:t>
+              <w:t xml:space="preserve"> и </w:t>
             </w:r>
             <w:proofErr w:type="spellStart"/>
             <w:r>
@@ -10308,13 +10099,25 @@
     <w:p>
       <w:pPr>
         <w:pStyle w:val="af0"/>
+        <w:rPr>
+          <w:rFonts w:cs="Times New Roman"/>
+          <w:szCs w:val="28"/>
+        </w:rPr>
       </w:pPr>
     </w:p>
     <w:p>
       <w:pPr>
         <w:pStyle w:val="af0"/>
+        <w:rPr>
+          <w:rFonts w:cs="Times New Roman"/>
+          <w:szCs w:val="28"/>
+        </w:rPr>
       </w:pPr>
       <w:r>
+        <w:rPr>
+          <w:rFonts w:cs="Times New Roman"/>
+          <w:szCs w:val="28"/>
+        </w:rPr>
         <w:lastRenderedPageBreak/>
         <w:t>Продолжение таблицы 3.2.5</w:t>
       </w:r>
@@ -10545,16 +10348,7 @@
                 <w:szCs w:val="28"/>
                 <w:lang w:val="en-US"/>
               </w:rPr>
-              <w:t>&gt;</w:t>
-            </w:r>
-            <w:r>
-              <w:rPr>
-                <w:rFonts w:cs="Times New Roman"/>
-                <w:sz w:val="28"/>
-                <w:szCs w:val="28"/>
-                <w:lang w:val="en-US"/>
-              </w:rPr>
-              <w:t xml:space="preserve"> </w:t>
+              <w:t xml:space="preserve">&gt; </w:t>
             </w:r>
             <w:proofErr w:type="spellStart"/>
             <w:r>
@@ -11667,6 +11461,10 @@
     <w:p>
       <w:pPr>
         <w:pStyle w:val="af0"/>
+        <w:rPr>
+          <w:rFonts w:cs="Times New Roman"/>
+          <w:szCs w:val="28"/>
+        </w:rPr>
       </w:pPr>
     </w:p>
     <w:p>
@@ -11674,12 +11472,24 @@
         <w:pStyle w:val="3"/>
         <w:spacing w:before="0" w:line="240" w:lineRule="auto"/>
         <w:ind w:firstLine="708"/>
+        <w:rPr>
+          <w:rFonts w:cs="Times New Roman"/>
+          <w:szCs w:val="28"/>
+        </w:rPr>
       </w:pPr>
       <w:r>
+        <w:rPr>
+          <w:rFonts w:cs="Times New Roman"/>
+          <w:szCs w:val="28"/>
+        </w:rPr>
         <w:t xml:space="preserve">3.2.6 Класс </w:t>
       </w:r>
       <w:proofErr w:type="spellStart"/>
       <w:r>
+        <w:rPr>
+          <w:rFonts w:cs="Times New Roman"/>
+          <w:szCs w:val="28"/>
+        </w:rPr>
         <w:t>DialogWindow</w:t>
       </w:r>
       <w:proofErr w:type="spellEnd"/>
@@ -11722,15 +11532,7 @@
           <w:sz w:val="28"/>
           <w:szCs w:val="28"/>
         </w:rPr>
-        <w:t>Класс предназначен для диалога с пользователем</w:t>
-      </w:r>
-      <w:r>
-        <w:rPr>
-          <w:rFonts w:cs="Times New Roman"/>
-          <w:sz w:val="28"/>
-          <w:szCs w:val="28"/>
-        </w:rPr>
-        <w:t xml:space="preserve">. Окно запрашивает имя файла. Кнопка </w:t>
+        <w:t xml:space="preserve">Класс предназначен для диалога с пользователем. Окно запрашивает имя файла. Кнопка </w:t>
       </w:r>
       <w:r>
         <w:rPr>
@@ -11747,15 +11549,7 @@
           <w:sz w:val="28"/>
           <w:szCs w:val="28"/>
         </w:rPr>
-        <w:t xml:space="preserve"> </w:t>
-      </w:r>
-      <w:r>
-        <w:rPr>
-          <w:rFonts w:cs="Times New Roman"/>
-          <w:sz w:val="28"/>
-          <w:szCs w:val="28"/>
-        </w:rPr>
-        <w:t xml:space="preserve">становится доступна только при вводе хотя бы одного символа. Это реализуется с помощью системы слотов и сигналов. При завершении вода, объект окна посылает сигнал о завершении операции, который поступает в соответствующий ему слот класса </w:t>
+        <w:t xml:space="preserve"> становится доступна только при вводе хотя бы одного символа. Это реализуется с помощью системы слотов и сигналов. При завершении вода, объект окна посылает сигнал о завершении операции, который поступает в соответствующий ему слот класса </w:t>
       </w:r>
       <w:proofErr w:type="spellStart"/>
       <w:r>
@@ -13225,8 +13019,16 @@
     <w:p>
       <w:pPr>
         <w:pStyle w:val="af0"/>
+        <w:rPr>
+          <w:rFonts w:cs="Times New Roman"/>
+          <w:szCs w:val="28"/>
+        </w:rPr>
       </w:pPr>
       <w:r>
+        <w:rPr>
+          <w:rFonts w:cs="Times New Roman"/>
+          <w:szCs w:val="28"/>
+        </w:rPr>
         <w:lastRenderedPageBreak/>
         <w:t>Продолжение таблицы 3.2.6</w:t>
       </w:r>
@@ -13514,6 +13316,10 @@
     <w:p>
       <w:pPr>
         <w:pStyle w:val="af0"/>
+        <w:rPr>
+          <w:rFonts w:cs="Times New Roman"/>
+          <w:szCs w:val="28"/>
+        </w:rPr>
       </w:pPr>
     </w:p>
     <w:p>
@@ -13522,24 +13328,38 @@
         <w:spacing w:before="0" w:line="240" w:lineRule="auto"/>
         <w:ind w:firstLine="708"/>
         <w:rPr>
+          <w:rFonts w:cs="Times New Roman"/>
+          <w:szCs w:val="28"/>
           <w:lang w:val="en-US"/>
         </w:rPr>
       </w:pPr>
       <w:r>
+        <w:rPr>
+          <w:rFonts w:cs="Times New Roman"/>
+          <w:szCs w:val="28"/>
+        </w:rPr>
         <w:t>3.2.</w:t>
       </w:r>
       <w:r>
         <w:rPr>
+          <w:rFonts w:cs="Times New Roman"/>
+          <w:szCs w:val="28"/>
           <w:lang w:val="en-US"/>
         </w:rPr>
         <w:t>7</w:t>
       </w:r>
       <w:r>
+        <w:rPr>
+          <w:rFonts w:cs="Times New Roman"/>
+          <w:szCs w:val="28"/>
+        </w:rPr>
         <w:t xml:space="preserve"> Класс </w:t>
       </w:r>
       <w:proofErr w:type="spellStart"/>
       <w:r>
         <w:rPr>
+          <w:rFonts w:cs="Times New Roman"/>
+          <w:szCs w:val="28"/>
           <w:lang w:val="en-US"/>
         </w:rPr>
         <w:t>FileCollector</w:t>
@@ -14755,23 +14575,43 @@
     <w:p>
       <w:pPr>
         <w:pStyle w:val="af0"/>
+        <w:rPr>
+          <w:rFonts w:cs="Times New Roman"/>
+          <w:szCs w:val="28"/>
+        </w:rPr>
       </w:pPr>
     </w:p>
     <w:p>
       <w:pPr>
         <w:pStyle w:val="af0"/>
+        <w:rPr>
+          <w:rFonts w:cs="Times New Roman"/>
+          <w:szCs w:val="28"/>
+        </w:rPr>
       </w:pPr>
     </w:p>
     <w:p>
       <w:pPr>
         <w:pStyle w:val="af0"/>
+        <w:rPr>
+          <w:rFonts w:cs="Times New Roman"/>
+          <w:szCs w:val="28"/>
+        </w:rPr>
       </w:pPr>
     </w:p>
     <w:p>
       <w:pPr>
         <w:pStyle w:val="af0"/>
+        <w:rPr>
+          <w:rFonts w:cs="Times New Roman"/>
+          <w:szCs w:val="28"/>
+        </w:rPr>
       </w:pPr>
       <w:r>
+        <w:rPr>
+          <w:rFonts w:cs="Times New Roman"/>
+          <w:szCs w:val="28"/>
+        </w:rPr>
         <w:lastRenderedPageBreak/>
         <w:t>Продолжение таблицы 3.2.7</w:t>
       </w:r>
@@ -14936,7 +14776,47 @@
                 <w:szCs w:val="28"/>
                 <w:lang w:val="en-US"/>
               </w:rPr>
-              <w:t xml:space="preserve"> size, cons tint max</w:t>
+              <w:t xml:space="preserve"> size, </w:t>
+            </w:r>
+            <w:proofErr w:type="spellStart"/>
+            <w:r>
+              <w:rPr>
+                <w:rFonts w:cs="Times New Roman"/>
+                <w:sz w:val="28"/>
+                <w:szCs w:val="28"/>
+                <w:lang w:val="en-US"/>
+              </w:rPr>
+              <w:t>const</w:t>
+            </w:r>
+            <w:proofErr w:type="spellEnd"/>
+            <w:r>
+              <w:rPr>
+                <w:rFonts w:cs="Times New Roman"/>
+                <w:sz w:val="28"/>
+                <w:szCs w:val="28"/>
+                <w:lang w:val="en-US"/>
+              </w:rPr>
+              <w:t xml:space="preserve"> </w:t>
+            </w:r>
+            <w:proofErr w:type="spellStart"/>
+            <w:r>
+              <w:rPr>
+                <w:rFonts w:cs="Times New Roman"/>
+                <w:sz w:val="28"/>
+                <w:szCs w:val="28"/>
+                <w:lang w:val="en-US"/>
+              </w:rPr>
+              <w:t>int</w:t>
+            </w:r>
+            <w:proofErr w:type="spellEnd"/>
+            <w:r>
+              <w:rPr>
+                <w:rFonts w:cs="Times New Roman"/>
+                <w:sz w:val="28"/>
+                <w:szCs w:val="28"/>
+                <w:lang w:val="en-US"/>
+              </w:rPr>
+              <w:t xml:space="preserve"> max</w:t>
             </w:r>
           </w:p>
         </w:tc>
@@ -15154,6 +15034,10 @@
         <w:pStyle w:val="2"/>
         <w:spacing w:before="0" w:line="240" w:lineRule="auto"/>
         <w:ind w:firstLine="708"/>
+        <w:rPr>
+          <w:rFonts w:cs="Times New Roman"/>
+          <w:szCs w:val="28"/>
+        </w:rPr>
       </w:pPr>
     </w:p>
     <w:p>
@@ -15162,21 +15046,30 @@
         <w:spacing w:before="0" w:line="240" w:lineRule="auto"/>
         <w:ind w:firstLine="708"/>
         <w:rPr>
-          <w:lang w:val="en-US"/>
+          <w:rFonts w:cs="Times New Roman"/>
+          <w:szCs w:val="28"/>
         </w:rPr>
       </w:pPr>
       <w:r>
+        <w:rPr>
+          <w:rFonts w:cs="Times New Roman"/>
+          <w:szCs w:val="28"/>
+        </w:rPr>
         <w:t xml:space="preserve">3.2.8 Класс </w:t>
       </w:r>
       <w:proofErr w:type="spellStart"/>
       <w:r>
         <w:rPr>
+          <w:rFonts w:cs="Times New Roman"/>
+          <w:szCs w:val="28"/>
           <w:lang w:val="en-US"/>
         </w:rPr>
         <w:t>File</w:t>
       </w:r>
       <w:r>
         <w:rPr>
+          <w:rFonts w:cs="Times New Roman"/>
+          <w:szCs w:val="28"/>
           <w:lang w:val="en-US"/>
         </w:rPr>
         <w:t>Entry</w:t>
@@ -15193,7 +15086,6 @@
           <w:b/>
           <w:sz w:val="28"/>
           <w:szCs w:val="28"/>
-          <w:lang w:val="en-US"/>
         </w:rPr>
       </w:pPr>
     </w:p>
@@ -15233,15 +15125,7 @@
           <w:sz w:val="28"/>
           <w:szCs w:val="28"/>
         </w:rPr>
-        <w:t xml:space="preserve"> </w:t>
-      </w:r>
-      <w:r>
-        <w:rPr>
-          <w:rFonts w:cs="Times New Roman"/>
-          <w:sz w:val="28"/>
-          <w:szCs w:val="28"/>
-        </w:rPr>
-        <w:t xml:space="preserve">содержит полный путь к файлу, относительный путь к файлу и имя файла, используется в классе </w:t>
+        <w:t xml:space="preserve"> содержит полный путь к файлу, относительный путь к файлу и имя файла, используется в классе </w:t>
       </w:r>
       <w:proofErr w:type="spellStart"/>
       <w:r>
@@ -15778,6 +15662,10 @@
         <w:pStyle w:val="2"/>
         <w:spacing w:before="0" w:line="240" w:lineRule="auto"/>
         <w:ind w:firstLine="708"/>
+        <w:rPr>
+          <w:rFonts w:cs="Times New Roman"/>
+          <w:szCs w:val="28"/>
+        </w:rPr>
       </w:pPr>
     </w:p>
     <w:p>
@@ -15785,6 +15673,10 @@
         <w:pStyle w:val="2"/>
         <w:spacing w:before="0" w:line="240" w:lineRule="auto"/>
         <w:ind w:firstLine="708"/>
+        <w:rPr>
+          <w:rFonts w:cs="Times New Roman"/>
+          <w:szCs w:val="28"/>
+        </w:rPr>
       </w:pPr>
     </w:p>
     <w:p>
@@ -15792,38 +15684,66 @@
         <w:pStyle w:val="2"/>
         <w:spacing w:before="0" w:line="240" w:lineRule="auto"/>
         <w:ind w:firstLine="708"/>
+        <w:rPr>
+          <w:rFonts w:cs="Times New Roman"/>
+          <w:szCs w:val="28"/>
+        </w:rPr>
+      </w:pPr>
+    </w:p>
+    <w:p/>
+    <w:p>
+      <w:pPr>
+        <w:spacing w:after="0" w:line="240" w:lineRule="auto"/>
+        <w:rPr>
+          <w:rFonts w:cs="Times New Roman"/>
+          <w:sz w:val="28"/>
+          <w:szCs w:val="28"/>
+        </w:rPr>
       </w:pPr>
     </w:p>
     <w:p>
       <w:pPr>
         <w:spacing w:after="0" w:line="240" w:lineRule="auto"/>
+        <w:rPr>
+          <w:rFonts w:cs="Times New Roman"/>
+          <w:sz w:val="28"/>
+          <w:szCs w:val="28"/>
+        </w:rPr>
       </w:pPr>
     </w:p>
     <w:p>
       <w:pPr>
         <w:spacing w:after="0" w:line="240" w:lineRule="auto"/>
+        <w:rPr>
+          <w:rFonts w:cs="Times New Roman"/>
+          <w:sz w:val="28"/>
+          <w:szCs w:val="28"/>
+        </w:rPr>
       </w:pPr>
     </w:p>
     <w:p>
       <w:pPr>
         <w:spacing w:after="0" w:line="240" w:lineRule="auto"/>
-      </w:pPr>
-    </w:p>
-    <w:p>
-      <w:pPr>
-        <w:spacing w:after="0" w:line="240" w:lineRule="auto"/>
+        <w:rPr>
+          <w:rFonts w:cs="Times New Roman"/>
+          <w:sz w:val="28"/>
+          <w:szCs w:val="28"/>
+        </w:rPr>
       </w:pPr>
     </w:p>
     <w:p>
       <w:pPr>
         <w:pStyle w:val="af0"/>
-      </w:pPr>
-    </w:p>
-    <w:p>
-      <w:pPr>
-        <w:pStyle w:val="af0"/>
+        <w:rPr>
+          <w:rFonts w:cs="Times New Roman"/>
+          <w:szCs w:val="28"/>
+        </w:rPr>
       </w:pPr>
       <w:r>
+        <w:rPr>
+          <w:rFonts w:cs="Times New Roman"/>
+          <w:szCs w:val="28"/>
+        </w:rPr>
         <w:lastRenderedPageBreak/>
         <w:t>Продолжение таблицы 3.2.8</w:t>
       </w:r>
@@ -17010,6 +16930,10 @@
       <w:pPr>
         <w:pStyle w:val="3"/>
         <w:spacing w:before="0" w:line="240" w:lineRule="auto"/>
+        <w:rPr>
+          <w:rFonts w:cs="Times New Roman"/>
+          <w:szCs w:val="28"/>
+        </w:rPr>
       </w:pPr>
     </w:p>
     <w:p>
@@ -17017,22 +16941,38 @@
         <w:pStyle w:val="3"/>
         <w:spacing w:before="0" w:line="240" w:lineRule="auto"/>
         <w:ind w:firstLine="708"/>
+        <w:rPr>
+          <w:rFonts w:cs="Times New Roman"/>
+          <w:szCs w:val="28"/>
+        </w:rPr>
       </w:pPr>
       <w:r>
+        <w:rPr>
+          <w:rFonts w:cs="Times New Roman"/>
+          <w:szCs w:val="28"/>
+        </w:rPr>
         <w:t>3.2.</w:t>
       </w:r>
       <w:r>
         <w:rPr>
+          <w:rFonts w:cs="Times New Roman"/>
+          <w:szCs w:val="28"/>
           <w:lang w:val="en-US"/>
         </w:rPr>
         <w:t>9</w:t>
       </w:r>
       <w:r>
+        <w:rPr>
+          <w:rFonts w:cs="Times New Roman"/>
+          <w:szCs w:val="28"/>
+        </w:rPr>
         <w:t xml:space="preserve"> Класс </w:t>
       </w:r>
       <w:proofErr w:type="spellStart"/>
       <w:r>
         <w:rPr>
+          <w:rFonts w:cs="Times New Roman"/>
+          <w:szCs w:val="28"/>
           <w:lang w:val="en-US"/>
         </w:rPr>
         <w:t>FileDecoder</w:t>
@@ -17061,7 +17001,6 @@
           <w:rFonts w:cs="Times New Roman"/>
           <w:sz w:val="28"/>
           <w:szCs w:val="28"/>
-          <w:lang w:val="en-US"/>
         </w:rPr>
       </w:pPr>
       <w:r>
@@ -18017,7 +17956,6 @@
                 <w:rFonts w:cs="Times New Roman"/>
                 <w:sz w:val="28"/>
                 <w:szCs w:val="28"/>
-                <w:lang w:val="en-US"/>
               </w:rPr>
             </w:pPr>
             <w:r>
@@ -18074,15 +18012,7 @@
                 <w:sz w:val="28"/>
                 <w:szCs w:val="28"/>
               </w:rPr>
-              <w:t xml:space="preserve"> </w:t>
-            </w:r>
-            <w:r>
-              <w:rPr>
-                <w:rFonts w:cs="Times New Roman"/>
-                <w:sz w:val="28"/>
-                <w:szCs w:val="28"/>
-              </w:rPr>
-              <w:t>методы класса</w:t>
+              <w:t xml:space="preserve"> методы класса</w:t>
             </w:r>
           </w:p>
         </w:tc>
@@ -18863,15 +18793,7 @@
                 <w:sz w:val="28"/>
                 <w:szCs w:val="28"/>
               </w:rPr>
-              <w:t xml:space="preserve"> </w:t>
-            </w:r>
-            <w:r>
-              <w:rPr>
-                <w:rFonts w:cs="Times New Roman"/>
-                <w:sz w:val="28"/>
-                <w:szCs w:val="28"/>
-              </w:rPr>
-              <w:t>в файл</w:t>
+              <w:t xml:space="preserve"> в файл</w:t>
             </w:r>
           </w:p>
         </w:tc>
@@ -18882,23 +18804,44 @@
         <w:pStyle w:val="2"/>
         <w:spacing w:before="0" w:line="240" w:lineRule="auto"/>
         <w:ind w:firstLine="708"/>
+        <w:rPr>
+          <w:rFonts w:cs="Times New Roman"/>
+          <w:szCs w:val="28"/>
+        </w:rPr>
       </w:pPr>
     </w:p>
     <w:p>
       <w:pPr>
         <w:spacing w:after="0" w:line="240" w:lineRule="auto"/>
+        <w:rPr>
+          <w:rFonts w:cs="Times New Roman"/>
+          <w:sz w:val="28"/>
+          <w:szCs w:val="28"/>
+        </w:rPr>
       </w:pPr>
     </w:p>
     <w:p>
       <w:pPr>
         <w:pStyle w:val="af0"/>
+        <w:rPr>
+          <w:rFonts w:cs="Times New Roman"/>
+          <w:szCs w:val="28"/>
+        </w:rPr>
       </w:pPr>
     </w:p>
     <w:p>
       <w:pPr>
         <w:pStyle w:val="af0"/>
+        <w:rPr>
+          <w:rFonts w:cs="Times New Roman"/>
+          <w:szCs w:val="28"/>
+        </w:rPr>
       </w:pPr>
       <w:r>
+        <w:rPr>
+          <w:rFonts w:cs="Times New Roman"/>
+          <w:szCs w:val="28"/>
+        </w:rPr>
         <w:lastRenderedPageBreak/>
         <w:t>Продолжение таблицы 3.2.9</w:t>
       </w:r>
@@ -19499,23 +19442,7 @@
                 <w:sz w:val="28"/>
                 <w:szCs w:val="28"/>
               </w:rPr>
-              <w:t>Преобразовывает байт длиной не более вос</w:t>
-            </w:r>
-            <w:r>
-              <w:rPr>
-                <w:rFonts w:cs="Times New Roman"/>
-                <w:sz w:val="28"/>
-                <w:szCs w:val="28"/>
-              </w:rPr>
-              <w:t>ь</w:t>
-            </w:r>
-            <w:r>
-              <w:rPr>
-                <w:rFonts w:cs="Times New Roman"/>
-                <w:sz w:val="28"/>
-                <w:szCs w:val="28"/>
-              </w:rPr>
-              <w:t>ми в строку нулей и единиц</w:t>
+              <w:t>Преобразовывает байт длиной не более восьми в строку нулей и единиц</w:t>
             </w:r>
           </w:p>
         </w:tc>
@@ -19526,6 +19453,10 @@
         <w:pStyle w:val="2"/>
         <w:spacing w:before="0" w:line="240" w:lineRule="auto"/>
         <w:ind w:firstLine="708"/>
+        <w:rPr>
+          <w:rFonts w:cs="Times New Roman"/>
+          <w:szCs w:val="28"/>
+        </w:rPr>
       </w:pPr>
     </w:p>
     <w:p>
@@ -19534,24 +19465,22 @@
         <w:spacing w:before="0" w:line="240" w:lineRule="auto"/>
         <w:ind w:firstLine="708"/>
         <w:rPr>
-          <w:lang w:val="en-US"/>
+          <w:rFonts w:cs="Times New Roman"/>
+          <w:szCs w:val="28"/>
         </w:rPr>
       </w:pPr>
       <w:r>
-        <w:t>3.2.</w:t>
-      </w:r>
-      <w:r>
-        <w:rPr>
-          <w:lang w:val="en-US"/>
-        </w:rPr>
-        <w:t>10</w:t>
-      </w:r>
-      <w:r>
-        <w:t xml:space="preserve"> Класс </w:t>
+        <w:rPr>
+          <w:rFonts w:cs="Times New Roman"/>
+          <w:szCs w:val="28"/>
+        </w:rPr>
+        <w:t xml:space="preserve">3.2.10 Класс </w:t>
       </w:r>
       <w:proofErr w:type="spellStart"/>
       <w:r>
         <w:rPr>
+          <w:rFonts w:cs="Times New Roman"/>
+          <w:szCs w:val="28"/>
           <w:lang w:val="en-US"/>
         </w:rPr>
         <w:t>FileTranslator</w:t>
@@ -19568,7 +19497,6 @@
           <w:b/>
           <w:sz w:val="28"/>
           <w:szCs w:val="28"/>
-          <w:lang w:val="en-US"/>
         </w:rPr>
       </w:pPr>
     </w:p>
@@ -19581,7 +19509,6 @@
           <w:rFonts w:cs="Times New Roman"/>
           <w:sz w:val="28"/>
           <w:szCs w:val="28"/>
-          <w:lang w:val="en-US"/>
         </w:rPr>
       </w:pPr>
       <w:r>
@@ -20234,38 +20161,70 @@
     <w:p>
       <w:pPr>
         <w:pStyle w:val="af0"/>
+        <w:rPr>
+          <w:rFonts w:cs="Times New Roman"/>
+          <w:szCs w:val="28"/>
+        </w:rPr>
       </w:pPr>
     </w:p>
     <w:p>
       <w:pPr>
         <w:pStyle w:val="af0"/>
+        <w:rPr>
+          <w:rFonts w:cs="Times New Roman"/>
+          <w:szCs w:val="28"/>
+        </w:rPr>
       </w:pPr>
     </w:p>
     <w:p>
       <w:pPr>
         <w:pStyle w:val="af0"/>
+        <w:rPr>
+          <w:rFonts w:cs="Times New Roman"/>
+          <w:szCs w:val="28"/>
+        </w:rPr>
       </w:pPr>
     </w:p>
     <w:p>
       <w:pPr>
         <w:pStyle w:val="af0"/>
+        <w:rPr>
+          <w:rFonts w:cs="Times New Roman"/>
+          <w:szCs w:val="28"/>
+        </w:rPr>
       </w:pPr>
     </w:p>
     <w:p>
       <w:pPr>
         <w:pStyle w:val="af0"/>
+        <w:rPr>
+          <w:rFonts w:cs="Times New Roman"/>
+          <w:szCs w:val="28"/>
+        </w:rPr>
       </w:pPr>
     </w:p>
     <w:p>
       <w:pPr>
         <w:pStyle w:val="af0"/>
+        <w:rPr>
+          <w:rFonts w:cs="Times New Roman"/>
+          <w:szCs w:val="28"/>
+        </w:rPr>
       </w:pPr>
     </w:p>
     <w:p>
       <w:pPr>
         <w:pStyle w:val="af0"/>
+        <w:rPr>
+          <w:rFonts w:cs="Times New Roman"/>
+          <w:szCs w:val="28"/>
+        </w:rPr>
       </w:pPr>
       <w:r>
+        <w:rPr>
+          <w:rFonts w:cs="Times New Roman"/>
+          <w:szCs w:val="28"/>
+        </w:rPr>
         <w:lastRenderedPageBreak/>
         <w:t>Продолжение таблицы 3.2.10</w:t>
       </w:r>
@@ -21466,6 +21425,10 @@
         <w:pStyle w:val="2"/>
         <w:spacing w:before="0" w:line="240" w:lineRule="auto"/>
         <w:ind w:firstLine="708"/>
+        <w:rPr>
+          <w:rFonts w:cs="Times New Roman"/>
+          <w:szCs w:val="28"/>
+        </w:rPr>
       </w:pPr>
     </w:p>
     <w:p>
@@ -21474,24 +21437,22 @@
         <w:spacing w:before="0" w:line="240" w:lineRule="auto"/>
         <w:ind w:firstLine="708"/>
         <w:rPr>
-          <w:lang w:val="en-US"/>
+          <w:rFonts w:cs="Times New Roman"/>
+          <w:szCs w:val="28"/>
         </w:rPr>
       </w:pPr>
       <w:r>
-        <w:t>3.2.</w:t>
-      </w:r>
-      <w:r>
-        <w:rPr>
-          <w:lang w:val="en-US"/>
-        </w:rPr>
-        <w:t>11</w:t>
-      </w:r>
-      <w:r>
-        <w:t xml:space="preserve"> Класс </w:t>
+        <w:rPr>
+          <w:rFonts w:cs="Times New Roman"/>
+          <w:szCs w:val="28"/>
+        </w:rPr>
+        <w:t xml:space="preserve">3.2.11 Класс </w:t>
       </w:r>
       <w:proofErr w:type="spellStart"/>
       <w:r>
         <w:rPr>
+          <w:rFonts w:cs="Times New Roman"/>
+          <w:szCs w:val="28"/>
           <w:lang w:val="en-US"/>
         </w:rPr>
         <w:t>MainWindow</w:t>
@@ -21507,7 +21468,6 @@
           <w:b/>
           <w:sz w:val="28"/>
           <w:szCs w:val="28"/>
-          <w:lang w:val="en-US"/>
         </w:rPr>
       </w:pPr>
     </w:p>
@@ -21519,7 +21479,6 @@
           <w:rFonts w:cs="Times New Roman"/>
           <w:sz w:val="28"/>
           <w:szCs w:val="28"/>
-          <w:lang w:val="en-US"/>
         </w:rPr>
       </w:pPr>
       <w:r>
@@ -21528,7 +21487,6 @@
           <w:b/>
           <w:sz w:val="28"/>
           <w:szCs w:val="28"/>
-          <w:lang w:val="en-US"/>
         </w:rPr>
         <w:tab/>
       </w:r>
@@ -21538,75 +21496,7 @@
           <w:sz w:val="28"/>
           <w:szCs w:val="28"/>
         </w:rPr>
-        <w:t>Класс</w:t>
-      </w:r>
-      <w:r>
-        <w:rPr>
-          <w:rFonts w:cs="Times New Roman"/>
-          <w:sz w:val="28"/>
-          <w:szCs w:val="28"/>
-          <w:lang w:val="en-US"/>
-        </w:rPr>
-        <w:t xml:space="preserve"> </w:t>
-      </w:r>
-      <w:r>
-        <w:rPr>
-          <w:rFonts w:cs="Times New Roman"/>
-          <w:sz w:val="28"/>
-          <w:szCs w:val="28"/>
-        </w:rPr>
-        <w:t>основного</w:t>
-      </w:r>
-      <w:r>
-        <w:rPr>
-          <w:rFonts w:cs="Times New Roman"/>
-          <w:sz w:val="28"/>
-          <w:szCs w:val="28"/>
-          <w:lang w:val="en-US"/>
-        </w:rPr>
-        <w:t xml:space="preserve"> </w:t>
-      </w:r>
-      <w:r>
-        <w:rPr>
-          <w:rFonts w:cs="Times New Roman"/>
-          <w:sz w:val="28"/>
-          <w:szCs w:val="28"/>
-        </w:rPr>
-        <w:t>окна</w:t>
-      </w:r>
-      <w:r>
-        <w:rPr>
-          <w:rFonts w:cs="Times New Roman"/>
-          <w:sz w:val="28"/>
-          <w:szCs w:val="28"/>
-          <w:lang w:val="en-US"/>
-        </w:rPr>
-        <w:t xml:space="preserve"> </w:t>
-      </w:r>
-      <w:r>
-        <w:rPr>
-          <w:rFonts w:cs="Times New Roman"/>
-          <w:sz w:val="28"/>
-          <w:szCs w:val="28"/>
-        </w:rPr>
-        <w:t>приложения</w:t>
-      </w:r>
-      <w:r>
-        <w:rPr>
-          <w:rFonts w:cs="Times New Roman"/>
-          <w:sz w:val="28"/>
-          <w:szCs w:val="28"/>
-          <w:lang w:val="en-US"/>
-        </w:rPr>
-        <w:t xml:space="preserve">. </w:t>
-      </w:r>
-      <w:r>
-        <w:rPr>
-          <w:rFonts w:cs="Times New Roman"/>
-          <w:sz w:val="28"/>
-          <w:szCs w:val="28"/>
-        </w:rPr>
-        <w:t>В нем осуществля</w:t>
+        <w:t>Класс основного окна приложения. В нем осуществля</w:t>
       </w:r>
       <w:r>
         <w:rPr>
@@ -21744,25 +21634,7 @@
           <w:szCs w:val="28"/>
           <w:lang w:val="en-US"/>
         </w:rPr>
-        <w:t xml:space="preserve">11 </w:t>
-      </w:r>
-      <w:r>
-        <w:rPr>
-          <w:rFonts w:cs="Times New Roman"/>
-          <w:sz w:val="28"/>
-          <w:szCs w:val="28"/>
-          <w:lang w:val="en-US"/>
-        </w:rPr>
-        <w:t>–</w:t>
-      </w:r>
-      <w:r>
-        <w:rPr>
-          <w:rFonts w:cs="Times New Roman"/>
-          <w:sz w:val="28"/>
-          <w:szCs w:val="28"/>
-          <w:lang w:val="en-US"/>
-        </w:rPr>
-        <w:t xml:space="preserve"> </w:t>
+        <w:t xml:space="preserve">11 – </w:t>
       </w:r>
       <w:r>
         <w:rPr>
@@ -21801,9 +21673,8 @@
         <w:tblLook w:val="04A0" w:firstRow="1" w:lastRow="0" w:firstColumn="1" w:lastColumn="0" w:noHBand="0" w:noVBand="1"/>
       </w:tblPr>
       <w:tblGrid>
-        <w:gridCol w:w="2865"/>
-        <w:gridCol w:w="893"/>
-        <w:gridCol w:w="3500"/>
+        <w:gridCol w:w="3681"/>
+        <w:gridCol w:w="3577"/>
         <w:gridCol w:w="2087"/>
       </w:tblGrid>
       <w:tr>
@@ -21814,7 +21685,7 @@
         <w:tc>
           <w:tcPr>
             <w:tcW w:w="9345" w:type="dxa"/>
-            <w:gridSpan w:val="4"/>
+            <w:gridSpan w:val="3"/>
             <w:vAlign w:val="center"/>
           </w:tcPr>
           <w:p>
@@ -21844,7 +21715,7 @@
         </w:trPr>
         <w:tc>
           <w:tcPr>
-            <w:tcW w:w="2865" w:type="dxa"/>
+            <w:tcW w:w="3681" w:type="dxa"/>
             <w:vAlign w:val="center"/>
           </w:tcPr>
           <w:p>
@@ -21868,8 +21739,8 @@
         </w:tc>
         <w:tc>
           <w:tcPr>
-            <w:tcW w:w="6480" w:type="dxa"/>
-            <w:gridSpan w:val="3"/>
+            <w:tcW w:w="5664" w:type="dxa"/>
+            <w:gridSpan w:val="2"/>
             <w:vAlign w:val="center"/>
           </w:tcPr>
           <w:p>
@@ -21899,7 +21770,7 @@
         </w:trPr>
         <w:tc>
           <w:tcPr>
-            <w:tcW w:w="2865" w:type="dxa"/>
+            <w:tcW w:w="3681" w:type="dxa"/>
             <w:vAlign w:val="center"/>
           </w:tcPr>
           <w:p>
@@ -21927,26 +21798,26 @@
         </w:tc>
         <w:tc>
           <w:tcPr>
-            <w:tcW w:w="6480" w:type="dxa"/>
-            <w:gridSpan w:val="3"/>
-            <w:vAlign w:val="center"/>
-          </w:tcPr>
-          <w:p>
-            <w:pPr>
-              <w:jc w:val="center"/>
-              <w:rPr>
-                <w:rFonts w:cs="Times New Roman"/>
-                <w:sz w:val="28"/>
-                <w:szCs w:val="28"/>
-              </w:rPr>
-            </w:pPr>
-            <w:r>
-              <w:rPr>
-                <w:rFonts w:cs="Times New Roman"/>
-                <w:sz w:val="28"/>
-                <w:szCs w:val="28"/>
-              </w:rPr>
-              <w:t xml:space="preserve">Пространство имени для класса </w:t>
+            <w:tcW w:w="5664" w:type="dxa"/>
+            <w:gridSpan w:val="2"/>
+            <w:vAlign w:val="center"/>
+          </w:tcPr>
+          <w:p>
+            <w:pPr>
+              <w:jc w:val="center"/>
+              <w:rPr>
+                <w:rFonts w:cs="Times New Roman"/>
+                <w:sz w:val="28"/>
+                <w:szCs w:val="28"/>
+              </w:rPr>
+            </w:pPr>
+            <w:r>
+              <w:rPr>
+                <w:rFonts w:cs="Times New Roman"/>
+                <w:sz w:val="28"/>
+                <w:szCs w:val="28"/>
+              </w:rPr>
+              <w:t xml:space="preserve">Пространство имен для класса </w:t>
             </w:r>
             <w:proofErr w:type="spellStart"/>
             <w:r>
@@ -21970,7 +21841,7 @@
         <w:tc>
           <w:tcPr>
             <w:tcW w:w="9345" w:type="dxa"/>
-            <w:gridSpan w:val="4"/>
+            <w:gridSpan w:val="3"/>
             <w:vAlign w:val="center"/>
           </w:tcPr>
           <w:p>
@@ -22027,8 +21898,7 @@
         </w:trPr>
         <w:tc>
           <w:tcPr>
-            <w:tcW w:w="3758" w:type="dxa"/>
-            <w:gridSpan w:val="2"/>
+            <w:tcW w:w="3681" w:type="dxa"/>
             <w:vAlign w:val="center"/>
           </w:tcPr>
           <w:p>
@@ -22056,7 +21926,7 @@
         </w:tc>
         <w:tc>
           <w:tcPr>
-            <w:tcW w:w="3500" w:type="dxa"/>
+            <w:tcW w:w="3577" w:type="dxa"/>
             <w:vAlign w:val="center"/>
           </w:tcPr>
           <w:p>
@@ -22118,8 +21988,7 @@
         </w:trPr>
         <w:tc>
           <w:tcPr>
-            <w:tcW w:w="3758" w:type="dxa"/>
-            <w:gridSpan w:val="2"/>
+            <w:tcW w:w="3681" w:type="dxa"/>
             <w:vAlign w:val="center"/>
           </w:tcPr>
           <w:p>
@@ -22146,7 +22015,7 @@
         </w:tc>
         <w:tc>
           <w:tcPr>
-            <w:tcW w:w="3500" w:type="dxa"/>
+            <w:tcW w:w="3577" w:type="dxa"/>
             <w:vAlign w:val="center"/>
           </w:tcPr>
           <w:p>
@@ -22206,8 +22075,7 @@
         </w:trPr>
         <w:tc>
           <w:tcPr>
-            <w:tcW w:w="3758" w:type="dxa"/>
-            <w:gridSpan w:val="2"/>
+            <w:tcW w:w="3681" w:type="dxa"/>
             <w:vAlign w:val="center"/>
           </w:tcPr>
           <w:p>
@@ -22238,7 +22106,7 @@
         </w:tc>
         <w:tc>
           <w:tcPr>
-            <w:tcW w:w="3500" w:type="dxa"/>
+            <w:tcW w:w="3577" w:type="dxa"/>
             <w:vAlign w:val="center"/>
           </w:tcPr>
           <w:p>
@@ -22332,8 +22200,7 @@
         </w:trPr>
         <w:tc>
           <w:tcPr>
-            <w:tcW w:w="3758" w:type="dxa"/>
-            <w:gridSpan w:val="2"/>
+            <w:tcW w:w="3681" w:type="dxa"/>
             <w:vAlign w:val="center"/>
           </w:tcPr>
           <w:p>
@@ -22362,7 +22229,7 @@
         </w:tc>
         <w:tc>
           <w:tcPr>
-            <w:tcW w:w="3500" w:type="dxa"/>
+            <w:tcW w:w="3577" w:type="dxa"/>
             <w:vAlign w:val="center"/>
           </w:tcPr>
           <w:p>
@@ -22444,8 +22311,7 @@
         </w:trPr>
         <w:tc>
           <w:tcPr>
-            <w:tcW w:w="3758" w:type="dxa"/>
-            <w:gridSpan w:val="2"/>
+            <w:tcW w:w="3681" w:type="dxa"/>
             <w:vAlign w:val="center"/>
           </w:tcPr>
           <w:p>
@@ -22476,7 +22342,7 @@
         </w:tc>
         <w:tc>
           <w:tcPr>
-            <w:tcW w:w="3500" w:type="dxa"/>
+            <w:tcW w:w="3577" w:type="dxa"/>
             <w:vAlign w:val="center"/>
           </w:tcPr>
           <w:p>
@@ -22550,8 +22416,7 @@
         </w:trPr>
         <w:tc>
           <w:tcPr>
-            <w:tcW w:w="3758" w:type="dxa"/>
-            <w:gridSpan w:val="2"/>
+            <w:tcW w:w="3681" w:type="dxa"/>
             <w:vAlign w:val="center"/>
           </w:tcPr>
           <w:p>
@@ -22582,7 +22447,7 @@
         </w:tc>
         <w:tc>
           <w:tcPr>
-            <w:tcW w:w="3500" w:type="dxa"/>
+            <w:tcW w:w="3577" w:type="dxa"/>
             <w:vAlign w:val="center"/>
           </w:tcPr>
           <w:p>
@@ -22655,8 +22520,7 @@
         </w:trPr>
         <w:tc>
           <w:tcPr>
-            <w:tcW w:w="3758" w:type="dxa"/>
-            <w:gridSpan w:val="2"/>
+            <w:tcW w:w="3681" w:type="dxa"/>
             <w:vAlign w:val="center"/>
           </w:tcPr>
           <w:p>
@@ -22687,7 +22551,7 @@
         </w:tc>
         <w:tc>
           <w:tcPr>
-            <w:tcW w:w="3500" w:type="dxa"/>
+            <w:tcW w:w="3577" w:type="dxa"/>
             <w:vAlign w:val="center"/>
           </w:tcPr>
           <w:p>
@@ -22769,8 +22633,7 @@
         </w:trPr>
         <w:tc>
           <w:tcPr>
-            <w:tcW w:w="3758" w:type="dxa"/>
-            <w:gridSpan w:val="2"/>
+            <w:tcW w:w="3681" w:type="dxa"/>
             <w:vAlign w:val="center"/>
           </w:tcPr>
           <w:p>
@@ -22801,7 +22664,7 @@
         </w:tc>
         <w:tc>
           <w:tcPr>
-            <w:tcW w:w="3500" w:type="dxa"/>
+            <w:tcW w:w="3577" w:type="dxa"/>
             <w:vAlign w:val="center"/>
           </w:tcPr>
           <w:p>
@@ -22890,8 +22753,7 @@
         </w:trPr>
         <w:tc>
           <w:tcPr>
-            <w:tcW w:w="3758" w:type="dxa"/>
-            <w:gridSpan w:val="2"/>
+            <w:tcW w:w="3681" w:type="dxa"/>
             <w:vAlign w:val="center"/>
           </w:tcPr>
           <w:p>
@@ -22920,7 +22782,7 @@
         </w:tc>
         <w:tc>
           <w:tcPr>
-            <w:tcW w:w="3500" w:type="dxa"/>
+            <w:tcW w:w="3577" w:type="dxa"/>
             <w:vAlign w:val="center"/>
           </w:tcPr>
           <w:p>
@@ -22994,8 +22856,7 @@
         </w:trPr>
         <w:tc>
           <w:tcPr>
-            <w:tcW w:w="3758" w:type="dxa"/>
-            <w:gridSpan w:val="2"/>
+            <w:tcW w:w="3681" w:type="dxa"/>
             <w:vAlign w:val="center"/>
           </w:tcPr>
           <w:p>
@@ -23026,7 +22887,7 @@
         </w:tc>
         <w:tc>
           <w:tcPr>
-            <w:tcW w:w="3500" w:type="dxa"/>
+            <w:tcW w:w="3577" w:type="dxa"/>
             <w:vAlign w:val="center"/>
           </w:tcPr>
           <w:p>
@@ -23132,8 +22993,7 @@
         </w:trPr>
         <w:tc>
           <w:tcPr>
-            <w:tcW w:w="3758" w:type="dxa"/>
-            <w:gridSpan w:val="2"/>
+            <w:tcW w:w="3681" w:type="dxa"/>
             <w:vAlign w:val="center"/>
           </w:tcPr>
           <w:p>
@@ -23164,7 +23024,7 @@
         </w:tc>
         <w:tc>
           <w:tcPr>
-            <w:tcW w:w="3500" w:type="dxa"/>
+            <w:tcW w:w="3577" w:type="dxa"/>
             <w:vAlign w:val="center"/>
           </w:tcPr>
           <w:p>
@@ -23228,28 +23088,55 @@
         <w:pStyle w:val="2"/>
         <w:spacing w:before="0" w:line="240" w:lineRule="auto"/>
         <w:ind w:firstLine="708"/>
+        <w:rPr>
+          <w:rFonts w:cs="Times New Roman"/>
+          <w:szCs w:val="28"/>
+        </w:rPr>
       </w:pPr>
     </w:p>
     <w:p>
       <w:pPr>
         <w:spacing w:after="0" w:line="240" w:lineRule="auto"/>
+        <w:rPr>
+          <w:rFonts w:cs="Times New Roman"/>
+          <w:sz w:val="28"/>
+          <w:szCs w:val="28"/>
+        </w:rPr>
       </w:pPr>
     </w:p>
     <w:p>
       <w:pPr>
         <w:spacing w:after="0" w:line="240" w:lineRule="auto"/>
+        <w:rPr>
+          <w:rFonts w:cs="Times New Roman"/>
+          <w:sz w:val="28"/>
+          <w:szCs w:val="28"/>
+        </w:rPr>
       </w:pPr>
     </w:p>
     <w:p>
       <w:pPr>
         <w:spacing w:after="0" w:line="240" w:lineRule="auto"/>
+        <w:rPr>
+          <w:rFonts w:cs="Times New Roman"/>
+          <w:sz w:val="28"/>
+          <w:szCs w:val="28"/>
+        </w:rPr>
       </w:pPr>
     </w:p>
     <w:p>
       <w:pPr>
         <w:pStyle w:val="af0"/>
+        <w:rPr>
+          <w:rFonts w:cs="Times New Roman"/>
+          <w:szCs w:val="28"/>
+        </w:rPr>
       </w:pPr>
       <w:r>
+        <w:rPr>
+          <w:rFonts w:cs="Times New Roman"/>
+          <w:szCs w:val="28"/>
+        </w:rPr>
         <w:lastRenderedPageBreak/>
         <w:t>Продолжение таблицы 3.2.11</w:t>
       </w:r>
@@ -23467,15 +23354,7 @@
                 <w:sz w:val="28"/>
                 <w:szCs w:val="28"/>
               </w:rPr>
-              <w:t>Максимально разрешенное количество файлов в папке</w:t>
-            </w:r>
-            <w:r>
-              <w:rPr>
-                <w:rFonts w:cs="Times New Roman"/>
-                <w:sz w:val="28"/>
-                <w:szCs w:val="28"/>
-              </w:rPr>
-              <w:t xml:space="preserve"> для удаления</w:t>
+              <w:t>Максимально разрешенное количество файлов в папке для удаления</w:t>
             </w:r>
           </w:p>
         </w:tc>
@@ -23568,23 +23447,7 @@
                 <w:sz w:val="28"/>
                 <w:szCs w:val="28"/>
               </w:rPr>
-              <w:t xml:space="preserve">Флаг, указывающий на то, производятся в данный момент операции </w:t>
-            </w:r>
-            <w:r>
-              <w:rPr>
-                <w:rFonts w:cs="Times New Roman"/>
-                <w:sz w:val="28"/>
-                <w:szCs w:val="28"/>
-              </w:rPr>
-              <w:t xml:space="preserve">создания или распаковки архива </w:t>
-            </w:r>
-            <w:r>
-              <w:rPr>
-                <w:rFonts w:cs="Times New Roman"/>
-                <w:sz w:val="28"/>
-                <w:szCs w:val="28"/>
-              </w:rPr>
-              <w:t>или нет</w:t>
+              <w:t>Флаг, указывающий на то, производятся в данный момент операции создания или распаковки архива или нет</w:t>
             </w:r>
           </w:p>
         </w:tc>
@@ -23859,15 +23722,7 @@
                 <w:sz w:val="28"/>
                 <w:szCs w:val="28"/>
               </w:rPr>
-              <w:t>Конструктор главного окна</w:t>
-            </w:r>
-            <w:r>
-              <w:rPr>
-                <w:rFonts w:cs="Times New Roman"/>
-                <w:sz w:val="28"/>
-                <w:szCs w:val="28"/>
-              </w:rPr>
-              <w:t xml:space="preserve">, </w:t>
+              <w:t xml:space="preserve">Конструктор главного окна, </w:t>
             </w:r>
             <w:proofErr w:type="spellStart"/>
             <w:r>
@@ -24514,13 +24369,25 @@
     <w:p>
       <w:pPr>
         <w:pStyle w:val="af0"/>
+        <w:rPr>
+          <w:rFonts w:cs="Times New Roman"/>
+          <w:szCs w:val="28"/>
+        </w:rPr>
       </w:pPr>
     </w:p>
     <w:p>
       <w:pPr>
         <w:pStyle w:val="af0"/>
+        <w:rPr>
+          <w:rFonts w:cs="Times New Roman"/>
+          <w:szCs w:val="28"/>
+        </w:rPr>
       </w:pPr>
       <w:r>
+        <w:rPr>
+          <w:rFonts w:cs="Times New Roman"/>
+          <w:szCs w:val="28"/>
+        </w:rPr>
         <w:lastRenderedPageBreak/>
         <w:t>Продолжение таблицы 3.2.11</w:t>
       </w:r>
@@ -25535,18 +25402,37 @@
     <w:p>
       <w:pPr>
         <w:spacing w:after="0" w:line="240" w:lineRule="auto"/>
+        <w:rPr>
+          <w:rFonts w:cs="Times New Roman"/>
+          <w:sz w:val="28"/>
+          <w:szCs w:val="28"/>
+        </w:rPr>
       </w:pPr>
     </w:p>
     <w:p>
       <w:pPr>
         <w:spacing w:after="0" w:line="240" w:lineRule="auto"/>
+        <w:rPr>
+          <w:rFonts w:cs="Times New Roman"/>
+          <w:sz w:val="28"/>
+          <w:szCs w:val="28"/>
+        </w:rPr>
       </w:pPr>
     </w:p>
     <w:p>
       <w:pPr>
         <w:pStyle w:val="af0"/>
+        <w:rPr>
+          <w:rFonts w:cs="Times New Roman"/>
+          <w:szCs w:val="28"/>
+        </w:rPr>
       </w:pPr>
       <w:r>
+        <w:rPr>
+          <w:rFonts w:cs="Times New Roman"/>
+          <w:szCs w:val="28"/>
+        </w:rPr>
+        <w:lastRenderedPageBreak/>
         <w:t>Продолжение таблицы 3.2.11</w:t>
       </w:r>
     </w:p>
@@ -25812,6 +25698,10 @@
         <w:pStyle w:val="2"/>
         <w:spacing w:before="0" w:line="240" w:lineRule="auto"/>
         <w:ind w:firstLine="708"/>
+        <w:rPr>
+          <w:rFonts w:cs="Times New Roman"/>
+          <w:szCs w:val="28"/>
+        </w:rPr>
       </w:pPr>
     </w:p>
     <w:p>
@@ -25820,24 +25710,22 @@
         <w:spacing w:before="0" w:line="240" w:lineRule="auto"/>
         <w:ind w:firstLine="708"/>
         <w:rPr>
-          <w:lang w:val="en-US"/>
+          <w:rFonts w:cs="Times New Roman"/>
+          <w:szCs w:val="28"/>
         </w:rPr>
       </w:pPr>
       <w:r>
-        <w:t>3.2.</w:t>
-      </w:r>
-      <w:r>
-        <w:rPr>
-          <w:lang w:val="en-US"/>
-        </w:rPr>
-        <w:t>12</w:t>
-      </w:r>
-      <w:r>
-        <w:t xml:space="preserve"> Класс </w:t>
+        <w:rPr>
+          <w:rFonts w:cs="Times New Roman"/>
+          <w:szCs w:val="28"/>
+        </w:rPr>
+        <w:t xml:space="preserve">3.2.12 Класс </w:t>
       </w:r>
       <w:proofErr w:type="spellStart"/>
       <w:r>
         <w:rPr>
+          <w:rFonts w:cs="Times New Roman"/>
+          <w:szCs w:val="28"/>
           <w:lang w:val="en-US"/>
         </w:rPr>
         <w:t>ReadBuffer</w:t>
@@ -25854,7 +25742,6 @@
           <w:b/>
           <w:sz w:val="28"/>
           <w:szCs w:val="28"/>
-          <w:lang w:val="en-US"/>
         </w:rPr>
       </w:pPr>
     </w:p>
@@ -25875,15 +25762,7 @@
           <w:sz w:val="28"/>
           <w:szCs w:val="28"/>
         </w:rPr>
-        <w:t xml:space="preserve">Класс </w:t>
-      </w:r>
-      <w:r>
-        <w:rPr>
-          <w:rFonts w:cs="Times New Roman"/>
-          <w:sz w:val="28"/>
-          <w:szCs w:val="28"/>
-        </w:rPr>
-        <w:t>для чтения архива. Его удобство в том, что он считывает буфер информации, размером, указанном в конструкторе класса, и потом дает возможность получать доступ к отдельным байтам буфера.</w:t>
+        <w:t>Класс для чтения архива. Его удобство в том, что он считывает буфер информации, размером, указанном в конструкторе класса, и потом дает возможность получать доступ к отдельным байтам буфера.</w:t>
       </w:r>
     </w:p>
     <w:p>
@@ -26604,6 +26483,10 @@
         <w:pStyle w:val="2"/>
         <w:spacing w:before="0" w:line="240" w:lineRule="auto"/>
         <w:ind w:firstLine="708"/>
+        <w:rPr>
+          <w:rFonts w:cs="Times New Roman"/>
+          <w:szCs w:val="28"/>
+        </w:rPr>
       </w:pPr>
     </w:p>
     <w:p>
@@ -26611,28 +26494,65 @@
         <w:pStyle w:val="2"/>
         <w:spacing w:before="0" w:line="240" w:lineRule="auto"/>
         <w:ind w:firstLine="708"/>
+        <w:rPr>
+          <w:rFonts w:cs="Times New Roman"/>
+          <w:szCs w:val="28"/>
+        </w:rPr>
       </w:pPr>
     </w:p>
     <w:p>
       <w:pPr>
         <w:spacing w:after="0" w:line="240" w:lineRule="auto"/>
+        <w:rPr>
+          <w:rFonts w:cs="Times New Roman"/>
+          <w:sz w:val="28"/>
+          <w:szCs w:val="28"/>
+        </w:rPr>
       </w:pPr>
     </w:p>
     <w:p>
       <w:pPr>
         <w:spacing w:after="0" w:line="240" w:lineRule="auto"/>
+        <w:rPr>
+          <w:rFonts w:cs="Times New Roman"/>
+          <w:sz w:val="28"/>
+          <w:szCs w:val="28"/>
+        </w:rPr>
       </w:pPr>
     </w:p>
     <w:p>
       <w:pPr>
         <w:spacing w:after="0" w:line="240" w:lineRule="auto"/>
+        <w:rPr>
+          <w:rFonts w:cs="Times New Roman"/>
+          <w:sz w:val="28"/>
+          <w:szCs w:val="28"/>
+        </w:rPr>
+      </w:pPr>
+    </w:p>
+    <w:p>
+      <w:pPr>
+        <w:spacing w:after="0" w:line="240" w:lineRule="auto"/>
+        <w:rPr>
+          <w:rFonts w:cs="Times New Roman"/>
+          <w:sz w:val="28"/>
+          <w:szCs w:val="28"/>
+        </w:rPr>
       </w:pPr>
     </w:p>
     <w:p>
       <w:pPr>
         <w:pStyle w:val="af0"/>
+        <w:rPr>
+          <w:rFonts w:cs="Times New Roman"/>
+          <w:szCs w:val="28"/>
+        </w:rPr>
       </w:pPr>
       <w:r>
+        <w:rPr>
+          <w:rFonts w:cs="Times New Roman"/>
+          <w:szCs w:val="28"/>
+        </w:rPr>
         <w:lastRenderedPageBreak/>
         <w:t>Продолжение таблицы 3.2.12</w:t>
       </w:r>
@@ -26848,7 +26768,16 @@
                 <w:szCs w:val="28"/>
                 <w:lang w:val="en-US"/>
               </w:rPr>
-              <w:t>int</w:t>
+              <w:t>size</w:t>
+            </w:r>
+            <w:r>
+              <w:rPr>
+                <w:rFonts w:cs="Times New Roman"/>
+                <w:sz w:val="28"/>
+                <w:szCs w:val="28"/>
+                <w:lang w:val="en-US"/>
+              </w:rPr>
+              <w:t>_t</w:t>
             </w:r>
             <w:proofErr w:type="spellEnd"/>
             <w:r>
@@ -26927,15 +26856,7 @@
                 <w:sz w:val="28"/>
                 <w:szCs w:val="28"/>
               </w:rPr>
-              <w:t>Конструктор буфера чтения</w:t>
-            </w:r>
-            <w:r>
-              <w:rPr>
-                <w:rFonts w:cs="Times New Roman"/>
-                <w:sz w:val="28"/>
-                <w:szCs w:val="28"/>
-              </w:rPr>
-              <w:t xml:space="preserve">, инициализирует массив </w:t>
+              <w:t xml:space="preserve">Конструктор буфера чтения, инициализирует массив </w:t>
             </w:r>
             <w:r>
               <w:rPr>
@@ -27305,15 +27226,7 @@
                 <w:sz w:val="28"/>
                 <w:szCs w:val="28"/>
               </w:rPr>
-              <w:t xml:space="preserve">Возвращает </w:t>
-            </w:r>
-            <w:r>
-              <w:rPr>
-                <w:rFonts w:cs="Times New Roman"/>
-                <w:sz w:val="28"/>
-                <w:szCs w:val="28"/>
-              </w:rPr>
-              <w:t>следующий байт файла</w:t>
+              <w:t>Возвращает следующий байт файла</w:t>
             </w:r>
           </w:p>
         </w:tc>
@@ -27668,6 +27581,10 @@
       <w:pPr>
         <w:pStyle w:val="2"/>
         <w:spacing w:before="0" w:line="240" w:lineRule="auto"/>
+        <w:rPr>
+          <w:rFonts w:cs="Times New Roman"/>
+          <w:szCs w:val="28"/>
+        </w:rPr>
       </w:pPr>
     </w:p>
     <w:p>
@@ -27675,19 +27592,23 @@
         <w:pStyle w:val="3"/>
         <w:spacing w:before="0" w:line="240" w:lineRule="auto"/>
         <w:ind w:firstLine="708"/>
+        <w:rPr>
+          <w:rFonts w:cs="Times New Roman"/>
+          <w:szCs w:val="28"/>
+        </w:rPr>
       </w:pPr>
       <w:r>
-        <w:t>3.2.</w:t>
-      </w:r>
-      <w:r>
-        <w:t>1</w:t>
-      </w:r>
-      <w:r>
-        <w:t xml:space="preserve">3 Класс </w:t>
+        <w:rPr>
+          <w:rFonts w:cs="Times New Roman"/>
+          <w:szCs w:val="28"/>
+        </w:rPr>
+        <w:t xml:space="preserve">3.2.13 Класс </w:t>
       </w:r>
       <w:proofErr w:type="spellStart"/>
       <w:r>
         <w:rPr>
+          <w:rFonts w:cs="Times New Roman"/>
+          <w:szCs w:val="28"/>
           <w:lang w:val="en-US"/>
         </w:rPr>
         <w:t>TreeFormer</w:t>
@@ -27744,6 +27665,14 @@
           <w:szCs w:val="28"/>
         </w:rPr>
       </w:pPr>
+      <w:r>
+        <w:rPr>
+          <w:rFonts w:cs="Times New Roman"/>
+          <w:sz w:val="28"/>
+          <w:szCs w:val="28"/>
+        </w:rPr>
+        <w:tab/>
+      </w:r>
     </w:p>
     <w:p>
       <w:pPr>
@@ -28149,23 +28078,43 @@
     <w:p>
       <w:pPr>
         <w:pStyle w:val="af0"/>
+        <w:rPr>
+          <w:rFonts w:cs="Times New Roman"/>
+          <w:szCs w:val="28"/>
+        </w:rPr>
       </w:pPr>
     </w:p>
     <w:p>
       <w:pPr>
         <w:pStyle w:val="af0"/>
+        <w:rPr>
+          <w:rFonts w:cs="Times New Roman"/>
+          <w:szCs w:val="28"/>
+        </w:rPr>
       </w:pPr>
     </w:p>
     <w:p>
       <w:pPr>
         <w:pStyle w:val="af0"/>
+        <w:rPr>
+          <w:rFonts w:cs="Times New Roman"/>
+          <w:szCs w:val="28"/>
+        </w:rPr>
       </w:pPr>
     </w:p>
     <w:p>
       <w:pPr>
         <w:pStyle w:val="af0"/>
+        <w:rPr>
+          <w:rFonts w:cs="Times New Roman"/>
+          <w:szCs w:val="28"/>
+        </w:rPr>
       </w:pPr>
       <w:r>
+        <w:rPr>
+          <w:rFonts w:cs="Times New Roman"/>
+          <w:szCs w:val="28"/>
+        </w:rPr>
         <w:lastRenderedPageBreak/>
         <w:t>Продолжение таблицы 3.2.13</w:t>
       </w:r>
@@ -29017,6 +28966,10 @@
     <w:p>
       <w:pPr>
         <w:pStyle w:val="af0"/>
+        <w:rPr>
+          <w:rFonts w:cs="Times New Roman"/>
+          <w:szCs w:val="28"/>
+        </w:rPr>
       </w:pPr>
     </w:p>
     <w:p>
@@ -29024,19 +28977,23 @@
         <w:pStyle w:val="3"/>
         <w:spacing w:before="0" w:line="240" w:lineRule="auto"/>
         <w:ind w:firstLine="708"/>
+        <w:rPr>
+          <w:rFonts w:cs="Times New Roman"/>
+          <w:szCs w:val="28"/>
+        </w:rPr>
       </w:pPr>
       <w:r>
-        <w:t>3.2.</w:t>
-      </w:r>
-      <w:r>
-        <w:t>14</w:t>
-      </w:r>
-      <w:r>
-        <w:t xml:space="preserve"> Класс </w:t>
+        <w:rPr>
+          <w:rFonts w:cs="Times New Roman"/>
+          <w:szCs w:val="28"/>
+        </w:rPr>
+        <w:t xml:space="preserve">3.2.14 Класс </w:t>
       </w:r>
       <w:proofErr w:type="spellStart"/>
       <w:r>
         <w:rPr>
+          <w:rFonts w:cs="Times New Roman"/>
+          <w:szCs w:val="28"/>
           <w:lang w:val="en-US"/>
         </w:rPr>
         <w:t>WaitBox</w:t>
@@ -29080,15 +29037,7 @@
           <w:sz w:val="28"/>
           <w:szCs w:val="28"/>
         </w:rPr>
-        <w:t>Класс</w:t>
-      </w:r>
-      <w:r>
-        <w:rPr>
-          <w:rFonts w:cs="Times New Roman"/>
-          <w:sz w:val="28"/>
-          <w:szCs w:val="28"/>
-        </w:rPr>
-        <w:t xml:space="preserve"> представляет окно ожидания окончания операции, в котором пользователь может нажать на кнопку </w:t>
+        <w:t xml:space="preserve">Класс представляет окно ожидания окончания операции, в котором пользователь может нажать на кнопку </w:t>
       </w:r>
       <w:r>
         <w:rPr>
@@ -29105,15 +29054,7 @@
           <w:sz w:val="28"/>
           <w:szCs w:val="28"/>
         </w:rPr>
-        <w:t xml:space="preserve"> </w:t>
-      </w:r>
-      <w:r>
-        <w:rPr>
-          <w:rFonts w:cs="Times New Roman"/>
-          <w:sz w:val="28"/>
-          <w:szCs w:val="28"/>
-        </w:rPr>
-        <w:t>и прервать текущую опер</w:t>
+        <w:t xml:space="preserve"> и прервать текущую опер</w:t>
       </w:r>
       <w:r>
         <w:rPr>
@@ -29568,28 +29509,54 @@
         <w:pStyle w:val="2"/>
         <w:spacing w:before="0" w:line="240" w:lineRule="auto"/>
         <w:ind w:firstLine="708"/>
+        <w:rPr>
+          <w:rFonts w:cs="Times New Roman"/>
+          <w:szCs w:val="28"/>
+        </w:rPr>
       </w:pPr>
     </w:p>
     <w:p>
       <w:pPr>
         <w:spacing w:after="0" w:line="240" w:lineRule="auto"/>
+        <w:rPr>
+          <w:rFonts w:cs="Times New Roman"/>
+          <w:sz w:val="28"/>
+          <w:szCs w:val="28"/>
+        </w:rPr>
       </w:pPr>
     </w:p>
     <w:p>
       <w:pPr>
         <w:spacing w:after="0" w:line="240" w:lineRule="auto"/>
+        <w:rPr>
+          <w:rFonts w:cs="Times New Roman"/>
+          <w:sz w:val="28"/>
+          <w:szCs w:val="28"/>
+        </w:rPr>
       </w:pPr>
     </w:p>
     <w:p>
       <w:pPr>
         <w:pStyle w:val="af0"/>
+        <w:rPr>
+          <w:rFonts w:cs="Times New Roman"/>
+          <w:szCs w:val="28"/>
+        </w:rPr>
       </w:pPr>
     </w:p>
     <w:p>
       <w:pPr>
         <w:pStyle w:val="af0"/>
+        <w:rPr>
+          <w:rFonts w:cs="Times New Roman"/>
+          <w:szCs w:val="28"/>
+        </w:rPr>
       </w:pPr>
       <w:r>
+        <w:rPr>
+          <w:rFonts w:cs="Times New Roman"/>
+          <w:szCs w:val="28"/>
+        </w:rPr>
         <w:lastRenderedPageBreak/>
         <w:t>Продолжение таблицы 3.2.14</w:t>
       </w:r>
@@ -30600,6 +30567,10 @@
         <w:pStyle w:val="2"/>
         <w:spacing w:before="0" w:line="240" w:lineRule="auto"/>
         <w:ind w:firstLine="708"/>
+        <w:rPr>
+          <w:rFonts w:cs="Times New Roman"/>
+          <w:szCs w:val="28"/>
+        </w:rPr>
       </w:pPr>
     </w:p>
     <w:p>
@@ -30608,24 +30579,22 @@
         <w:spacing w:before="0" w:line="240" w:lineRule="auto"/>
         <w:ind w:firstLine="708"/>
         <w:rPr>
-          <w:lang w:val="en-US"/>
+          <w:rFonts w:cs="Times New Roman"/>
+          <w:szCs w:val="28"/>
         </w:rPr>
       </w:pPr>
       <w:r>
-        <w:t>3.2.</w:t>
-      </w:r>
-      <w:r>
-        <w:rPr>
-          <w:lang w:val="en-US"/>
-        </w:rPr>
-        <w:t>1</w:t>
-      </w:r>
-      <w:r>
-        <w:t xml:space="preserve">5 Класс </w:t>
+        <w:rPr>
+          <w:rFonts w:cs="Times New Roman"/>
+          <w:szCs w:val="28"/>
+        </w:rPr>
+        <w:t xml:space="preserve">3.2.15 Класс </w:t>
       </w:r>
       <w:proofErr w:type="spellStart"/>
       <w:r>
         <w:rPr>
+          <w:rFonts w:cs="Times New Roman"/>
+          <w:szCs w:val="28"/>
           <w:lang w:val="en-US"/>
         </w:rPr>
         <w:t>ArchivationThread</w:t>
@@ -30642,7 +30611,6 @@
           <w:b/>
           <w:sz w:val="28"/>
           <w:szCs w:val="28"/>
-          <w:lang w:val="en-US"/>
         </w:rPr>
       </w:pPr>
     </w:p>
@@ -30663,15 +30631,7 @@
           <w:sz w:val="28"/>
           <w:szCs w:val="28"/>
         </w:rPr>
-        <w:t>Данный класс необходим для выделения процесса архивации в отдельный поток</w:t>
-      </w:r>
-      <w:r>
-        <w:rPr>
-          <w:rFonts w:cs="Times New Roman"/>
-          <w:sz w:val="28"/>
-          <w:szCs w:val="28"/>
-        </w:rPr>
-        <w:t xml:space="preserve">. В нем происходит сбор информации о папках и передача этой информации классу </w:t>
+        <w:t xml:space="preserve">Данный класс необходим для выделения процесса архивации в отдельный поток. В нем происходит сбор информации о папках и передача этой информации классу </w:t>
       </w:r>
       <w:proofErr w:type="spellStart"/>
       <w:r>
@@ -30690,15 +30650,7 @@
           <w:sz w:val="28"/>
           <w:szCs w:val="28"/>
         </w:rPr>
-        <w:t xml:space="preserve">. </w:t>
-      </w:r>
-      <w:r>
-        <w:rPr>
-          <w:rFonts w:cs="Times New Roman"/>
-          <w:sz w:val="28"/>
-          <w:szCs w:val="28"/>
-        </w:rPr>
-        <w:t>Также поток перехватывает исключения и передает информацию о них основному потоку с помощью сигнала.</w:t>
+        <w:t>. Также поток перехватывает исключения и передает информацию о них основному потоку с помощью сигнала.</w:t>
       </w:r>
     </w:p>
     <w:p>
@@ -32715,35 +32667,70 @@
         <w:pStyle w:val="2"/>
         <w:spacing w:before="0" w:line="240" w:lineRule="auto"/>
         <w:ind w:firstLine="708"/>
+        <w:rPr>
+          <w:rFonts w:cs="Times New Roman"/>
+          <w:szCs w:val="28"/>
+        </w:rPr>
       </w:pPr>
     </w:p>
     <w:p>
       <w:pPr>
         <w:pStyle w:val="af0"/>
+        <w:rPr>
+          <w:rFonts w:cs="Times New Roman"/>
+          <w:szCs w:val="28"/>
+        </w:rPr>
       </w:pPr>
     </w:p>
     <w:p>
       <w:pPr>
         <w:pStyle w:val="af0"/>
+        <w:rPr>
+          <w:rFonts w:cs="Times New Roman"/>
+          <w:szCs w:val="28"/>
+        </w:rPr>
       </w:pPr>
     </w:p>
     <w:p>
       <w:pPr>
         <w:pStyle w:val="af0"/>
+        <w:rPr>
+          <w:rFonts w:cs="Times New Roman"/>
+          <w:szCs w:val="28"/>
+        </w:rPr>
       </w:pPr>
     </w:p>
     <w:p>
       <w:pPr>
         <w:pStyle w:val="af0"/>
+        <w:rPr>
+          <w:rFonts w:cs="Times New Roman"/>
+          <w:szCs w:val="28"/>
+        </w:rPr>
       </w:pPr>
     </w:p>
     <w:p>
       <w:pPr>
         <w:pStyle w:val="af0"/>
+        <w:rPr>
+          <w:rFonts w:cs="Times New Roman"/>
+          <w:szCs w:val="28"/>
+        </w:rPr>
       </w:pPr>
       <w:r>
+        <w:rPr>
+          <w:rFonts w:cs="Times New Roman"/>
+          <w:szCs w:val="28"/>
+        </w:rPr>
         <w:lastRenderedPageBreak/>
-        <w:t>Продолжение таблицы 3.2.17</w:t>
+        <w:t>Продолжение таблицы 3.2.1</w:t>
+      </w:r>
+      <w:r>
+        <w:rPr>
+          <w:rFonts w:cs="Times New Roman"/>
+          <w:szCs w:val="28"/>
+        </w:rPr>
+        <w:t>5</w:t>
       </w:r>
     </w:p>
     <w:tbl>
@@ -33020,6 +33007,10 @@
         <w:pStyle w:val="2"/>
         <w:spacing w:before="0" w:line="240" w:lineRule="auto"/>
         <w:ind w:firstLine="708"/>
+        <w:rPr>
+          <w:rFonts w:cs="Times New Roman"/>
+          <w:szCs w:val="28"/>
+        </w:rPr>
       </w:pPr>
     </w:p>
     <w:p>
@@ -33027,12 +33018,24 @@
         <w:pStyle w:val="2"/>
         <w:spacing w:before="0" w:line="240" w:lineRule="auto"/>
         <w:ind w:firstLine="708"/>
+        <w:rPr>
+          <w:rFonts w:cs="Times New Roman"/>
+          <w:szCs w:val="28"/>
+        </w:rPr>
       </w:pPr>
       <w:r>
+        <w:rPr>
+          <w:rFonts w:cs="Times New Roman"/>
+          <w:szCs w:val="28"/>
+        </w:rPr>
         <w:t xml:space="preserve">3.2.16 Класс </w:t>
       </w:r>
       <w:proofErr w:type="spellStart"/>
       <w:r>
+        <w:rPr>
+          <w:rFonts w:cs="Times New Roman"/>
+          <w:szCs w:val="28"/>
+        </w:rPr>
         <w:t>DearchivationThread</w:t>
       </w:r>
       <w:proofErr w:type="spellEnd"/>
@@ -33040,6 +33043,11 @@
     <w:p>
       <w:pPr>
         <w:spacing w:after="0" w:line="240" w:lineRule="auto"/>
+        <w:rPr>
+          <w:rFonts w:cs="Times New Roman"/>
+          <w:sz w:val="28"/>
+          <w:szCs w:val="28"/>
+        </w:rPr>
       </w:pPr>
     </w:p>
     <w:p>
@@ -33078,15 +33086,7 @@
           <w:sz w:val="28"/>
           <w:szCs w:val="28"/>
         </w:rPr>
-        <w:t xml:space="preserve"> </w:t>
-      </w:r>
-      <w:r>
-        <w:rPr>
-          <w:rFonts w:cs="Times New Roman"/>
-          <w:sz w:val="28"/>
-          <w:szCs w:val="28"/>
-        </w:rPr>
-        <w:t>и перенаправление их в главный поток с помощью сигнала.</w:t>
+        <w:t xml:space="preserve"> и перенаправление их в главный поток с помощью сигнала.</w:t>
       </w:r>
     </w:p>
     <w:p>
@@ -34564,6 +34564,7 @@
           </w:p>
         </w:tc>
       </w:tr>
+      <w:bookmarkEnd w:id="0"/>
     </w:tbl>
     <w:p>
       <w:pPr>
@@ -34642,7 +34643,7 @@
           <w:rPr>
             <w:noProof/>
           </w:rPr>
-          <w:t>22</w:t>
+          <w:t>26</w:t>
         </w:r>
         <w:r>
           <w:fldChar w:fldCharType="end"/>
@@ -35271,7 +35272,6 @@
   <w:style w:type="character" w:default="1" w:styleId="a0">
     <w:name w:val="Default Paragraph Font"/>
     <w:uiPriority w:val="1"/>
-    <w:semiHidden/>
     <w:unhideWhenUsed/>
   </w:style>
   <w:style w:type="table" w:default="1" w:styleId="a1">
@@ -35788,7 +35788,7 @@
 </file>
 
 <file path=customXml/itemProps1.xml><?xml version="1.0" encoding="utf-8"?>
-<ds:datastoreItem xmlns:ds="http://schemas.openxmlformats.org/officeDocument/2006/customXml" ds:itemID="{35A9AE61-4D47-4197-9B1A-BF3A2B1E025E}">
+<ds:datastoreItem xmlns:ds="http://schemas.openxmlformats.org/officeDocument/2006/customXml" ds:itemID="{C92E7C70-333E-488D-B42D-F768E036449C}">
   <ds:schemaRefs>
     <ds:schemaRef ds:uri="http://schemas.openxmlformats.org/officeDocument/2006/bibliography"/>
   </ds:schemaRefs>

</xml_diff>